<commit_message>
updated cv and l&s2025
</commit_message>
<xml_diff>
--- a/assets/documents/cv (3.8.25).docx
+++ b/assets/documents/cv (3.8.25).docx
@@ -181,7 +181,29 @@
           <w:sz w:val="18"/>
           <w:szCs w:val="16"/>
         </w:rPr>
-        <w:t>25 May</w:t>
+        <w:t>3</w:t>
+      </w:r>
+      <w:r>
+        <w:rPr>
+          <w:rFonts w:ascii="Helvetica" w:hAnsi="Helvetica"/>
+          <w:i/>
+          <w:iCs/>
+          <w:color w:val="262626" w:themeColor="text1" w:themeTint="D9"/>
+          <w:sz w:val="18"/>
+          <w:szCs w:val="16"/>
+        </w:rPr>
+        <w:t xml:space="preserve"> </w:t>
+      </w:r>
+      <w:r>
+        <w:rPr>
+          <w:rFonts w:ascii="Helvetica" w:hAnsi="Helvetica"/>
+          <w:i/>
+          <w:iCs/>
+          <w:color w:val="262626" w:themeColor="text1" w:themeTint="D9"/>
+          <w:sz w:val="18"/>
+          <w:szCs w:val="16"/>
+        </w:rPr>
+        <w:t>Aug</w:t>
       </w:r>
       <w:r>
         <w:rPr>
@@ -2580,6 +2602,15 @@
     </w:p>
     <w:p>
       <w:pPr>
+        <w:rPr>
+          <w:rFonts w:ascii="Arial" w:hAnsi="Arial" w:cs="Arial"/>
+          <w:sz w:val="22"/>
+          <w:szCs w:val="22"/>
+        </w:rPr>
+      </w:pPr>
+    </w:p>
+    <w:p>
+      <w:pPr>
         <w:spacing w:line="276" w:lineRule="auto"/>
         <w:rPr>
           <w:rFonts w:ascii="Helvetica" w:hAnsi="Helvetica"/>
@@ -2781,127 +2812,47 @@
           <w:szCs w:val="20"/>
         </w:rPr>
       </w:pPr>
-    </w:p>
-    <w:p>
-      <w:pPr>
-        <w:spacing w:line="276" w:lineRule="auto"/>
-        <w:ind w:left="709" w:hanging="709"/>
-        <w:rPr>
-          <w:rFonts w:ascii="Helvetica" w:hAnsi="Helvetica"/>
-          <w:bCs/>
-          <w:color w:val="262626" w:themeColor="text1" w:themeTint="D9"/>
-          <w:sz w:val="20"/>
-          <w:szCs w:val="20"/>
-        </w:rPr>
-      </w:pPr>
-    </w:p>
-    <w:p>
-      <w:pPr>
-        <w:spacing w:line="276" w:lineRule="auto"/>
-        <w:ind w:left="709" w:hanging="709"/>
-        <w:rPr>
-          <w:rFonts w:ascii="Helvetica" w:hAnsi="Helvetica"/>
-          <w:color w:val="262626" w:themeColor="text1" w:themeTint="D9"/>
-          <w:sz w:val="20"/>
-          <w:szCs w:val="20"/>
-          <w:lang w:val="en-US"/>
-        </w:rPr>
-      </w:pPr>
-      <w:r>
-        <w:rPr>
-          <w:rFonts w:ascii="Helvetica" w:hAnsi="Helvetica"/>
-          <w:b/>
-          <w:bCs/>
-          <w:color w:val="262626" w:themeColor="text1" w:themeTint="D9"/>
-          <w:sz w:val="20"/>
-          <w:szCs w:val="20"/>
-        </w:rPr>
-        <w:t>Sim, J. H. </w:t>
-      </w:r>
-      <w:r>
-        <w:rPr>
-          <w:rFonts w:ascii="Helvetica" w:hAnsi="Helvetica"/>
-          <w:color w:val="262626" w:themeColor="text1" w:themeTint="D9"/>
-          <w:sz w:val="20"/>
-          <w:szCs w:val="20"/>
-        </w:rPr>
-        <w:t>&amp; Post, B. (</w:t>
-      </w:r>
-      <w:r>
-        <w:rPr>
-          <w:rFonts w:ascii="Helvetica" w:hAnsi="Helvetica"/>
-          <w:color w:val="262626" w:themeColor="text1" w:themeTint="D9"/>
-          <w:sz w:val="20"/>
-          <w:szCs w:val="20"/>
-        </w:rPr>
-        <w:t>2025</w:t>
-      </w:r>
-      <w:r>
-        <w:rPr>
-          <w:rFonts w:ascii="Helvetica" w:hAnsi="Helvetica"/>
-          <w:color w:val="262626" w:themeColor="text1" w:themeTint="D9"/>
-          <w:sz w:val="20"/>
-          <w:szCs w:val="20"/>
-        </w:rPr>
-        <w:t>). Systematicity in variability: English coda laterals of English-Malay bilinguals in multi-accent Singapore. </w:t>
-      </w:r>
-      <w:proofErr w:type="spellStart"/>
-      <w:r>
-        <w:rPr>
-          <w:rFonts w:ascii="Helvetica" w:hAnsi="Helvetica"/>
-          <w:color w:val="262626" w:themeColor="text1" w:themeTint="D9"/>
-          <w:sz w:val="20"/>
-          <w:szCs w:val="20"/>
-        </w:rPr>
-        <w:t>OnlineFirst</w:t>
-      </w:r>
-      <w:proofErr w:type="spellEnd"/>
-      <w:r>
-        <w:rPr>
-          <w:rFonts w:ascii="Helvetica" w:hAnsi="Helvetica"/>
-          <w:color w:val="262626" w:themeColor="text1" w:themeTint="D9"/>
-          <w:sz w:val="20"/>
-          <w:szCs w:val="20"/>
-        </w:rPr>
-        <w:t>.</w:t>
-      </w:r>
-      <w:r>
-        <w:rPr>
-          <w:rFonts w:ascii="Helvetica" w:hAnsi="Helvetica"/>
+      <w:r>
+        <w:rPr>
+          <w:rFonts w:ascii="Helvetica" w:hAnsi="Helvetica"/>
+          <w:bCs/>
+          <w:color w:val="262626" w:themeColor="text1" w:themeTint="D9"/>
+          <w:sz w:val="20"/>
+          <w:szCs w:val="20"/>
+        </w:rPr>
+        <w:t xml:space="preserve">Li, N., &amp; </w:t>
+      </w:r>
+      <w:r>
+        <w:rPr>
+          <w:rFonts w:ascii="Helvetica" w:hAnsi="Helvetica"/>
+          <w:b/>
+          <w:color w:val="262626" w:themeColor="text1" w:themeTint="D9"/>
+          <w:sz w:val="20"/>
+          <w:szCs w:val="20"/>
+        </w:rPr>
+        <w:t>Sim, J. H.</w:t>
+      </w:r>
+      <w:r>
+        <w:rPr>
+          <w:rFonts w:ascii="Helvetica" w:hAnsi="Helvetica"/>
+          <w:bCs/>
+          <w:color w:val="262626" w:themeColor="text1" w:themeTint="D9"/>
+          <w:sz w:val="20"/>
+          <w:szCs w:val="20"/>
+        </w:rPr>
+        <w:t xml:space="preserve"> (accepted). Shifting rules across generations: Variable subject expression in the Canberra Vietnamese heritage language. </w:t>
+      </w:r>
+      <w:r>
+        <w:rPr>
+          <w:rFonts w:ascii="Helvetica" w:hAnsi="Helvetica"/>
+          <w:bCs/>
           <w:i/>
           <w:iCs/>
           <w:color w:val="262626" w:themeColor="text1" w:themeTint="D9"/>
           <w:sz w:val="20"/>
           <w:szCs w:val="20"/>
         </w:rPr>
-        <w:t xml:space="preserve"> Language and Speech</w:t>
-      </w:r>
-      <w:r>
-        <w:rPr>
-          <w:rFonts w:ascii="Helvetica" w:hAnsi="Helvetica"/>
-          <w:color w:val="262626" w:themeColor="text1" w:themeTint="D9"/>
-          <w:sz w:val="20"/>
-          <w:szCs w:val="20"/>
-        </w:rPr>
-        <w:t>.</w:t>
-      </w:r>
-      <w:r>
-        <w:rPr>
-          <w:rFonts w:ascii="Helvetica" w:hAnsi="Helvetica"/>
-          <w:color w:val="262626" w:themeColor="text1" w:themeTint="D9"/>
-          <w:sz w:val="20"/>
-          <w:szCs w:val="20"/>
-        </w:rPr>
-        <w:t xml:space="preserve"> </w:t>
-      </w:r>
-      <w:r>
-        <w:rPr>
-          <w:rFonts w:ascii="Helvetica" w:hAnsi="Helvetica"/>
-          <w:color w:val="262626" w:themeColor="text1" w:themeTint="D9"/>
-          <w:sz w:val="20"/>
-          <w:szCs w:val="20"/>
-        </w:rPr>
-        <w:t>https://doi.org/10.1177/00238309251349201</w:t>
+        <w:t>To appear in Language Variation and Change.</w:t>
       </w:r>
     </w:p>
     <w:p>
@@ -2910,7 +2861,19 @@
         <w:ind w:left="709" w:hanging="709"/>
         <w:rPr>
           <w:rFonts w:ascii="Helvetica" w:hAnsi="Helvetica"/>
-          <w:b/>
+          <w:bCs/>
+          <w:color w:val="262626" w:themeColor="text1" w:themeTint="D9"/>
+          <w:sz w:val="20"/>
+          <w:szCs w:val="20"/>
+        </w:rPr>
+      </w:pPr>
+    </w:p>
+    <w:p>
+      <w:pPr>
+        <w:spacing w:line="276" w:lineRule="auto"/>
+        <w:ind w:left="709" w:hanging="709"/>
+        <w:rPr>
+          <w:rFonts w:ascii="Helvetica" w:hAnsi="Helvetica"/>
           <w:bCs/>
           <w:color w:val="262626" w:themeColor="text1" w:themeTint="D9"/>
           <w:sz w:val="20"/>
@@ -2918,127 +2881,91 @@
           <w:lang w:val="en-US"/>
         </w:rPr>
       </w:pPr>
-    </w:p>
-    <w:p>
-      <w:pPr>
-        <w:spacing w:line="276" w:lineRule="auto"/>
-        <w:ind w:left="709" w:hanging="709"/>
-        <w:rPr>
-          <w:rFonts w:ascii="Helvetica" w:hAnsi="Helvetica"/>
-          <w:color w:val="262626" w:themeColor="text1" w:themeTint="D9"/>
-          <w:sz w:val="20"/>
-          <w:szCs w:val="20"/>
-        </w:rPr>
-      </w:pPr>
-      <w:r>
-        <w:rPr>
-          <w:rFonts w:ascii="Helvetica" w:hAnsi="Helvetica"/>
-          <w:b/>
-          <w:bCs/>
-          <w:color w:val="262626" w:themeColor="text1" w:themeTint="D9"/>
-          <w:sz w:val="20"/>
-          <w:szCs w:val="20"/>
-          <w:lang w:val="en-US"/>
+      <w:r>
+        <w:rPr>
+          <w:rFonts w:ascii="Helvetica" w:hAnsi="Helvetica"/>
+          <w:b/>
+          <w:color w:val="262626" w:themeColor="text1" w:themeTint="D9"/>
+          <w:sz w:val="20"/>
+          <w:szCs w:val="20"/>
         </w:rPr>
         <w:t>Sim, J. H.</w:t>
       </w:r>
       <w:r>
         <w:rPr>
           <w:rFonts w:ascii="Helvetica" w:hAnsi="Helvetica"/>
-          <w:b/>
-          <w:color w:val="262626" w:themeColor="text1" w:themeTint="D9"/>
-          <w:sz w:val="20"/>
-          <w:szCs w:val="20"/>
-          <w:lang w:val="en-US"/>
-        </w:rPr>
-        <w:t xml:space="preserve"> </w:t>
-      </w:r>
-      <w:r>
-        <w:rPr>
-          <w:rFonts w:ascii="Helvetica" w:hAnsi="Helvetica"/>
-          <w:color w:val="262626" w:themeColor="text1" w:themeTint="D9"/>
-          <w:sz w:val="20"/>
-          <w:szCs w:val="20"/>
-          <w:lang w:val="en-US"/>
-        </w:rPr>
-        <w:t>(</w:t>
-      </w:r>
-      <w:r>
-        <w:rPr>
-          <w:rFonts w:ascii="Helvetica" w:hAnsi="Helvetica"/>
-          <w:color w:val="262626" w:themeColor="text1" w:themeTint="D9"/>
-          <w:sz w:val="20"/>
-          <w:szCs w:val="20"/>
-          <w:lang w:val="en-US"/>
-        </w:rPr>
-        <w:t>2024</w:t>
-      </w:r>
-      <w:r>
-        <w:rPr>
-          <w:rFonts w:ascii="Helvetica" w:hAnsi="Helvetica"/>
-          <w:color w:val="262626" w:themeColor="text1" w:themeTint="D9"/>
-          <w:sz w:val="20"/>
-          <w:szCs w:val="20"/>
-          <w:lang w:val="en-US"/>
-        </w:rPr>
-        <w:t xml:space="preserve">). </w:t>
-      </w:r>
-      <w:r>
-        <w:rPr>
-          <w:rFonts w:ascii="Helvetica" w:hAnsi="Helvetica"/>
-          <w:color w:val="262626" w:themeColor="text1" w:themeTint="D9"/>
-          <w:sz w:val="20"/>
-          <w:szCs w:val="20"/>
-        </w:rPr>
-        <w:t>Variation in VOT in English child-directed speech of English-Mandarin and English-Malay early bilinguals in Singapore. </w:t>
-      </w:r>
-      <w:r>
-        <w:rPr>
-          <w:rFonts w:ascii="Helvetica" w:hAnsi="Helvetica"/>
+          <w:bCs/>
+          <w:color w:val="262626" w:themeColor="text1" w:themeTint="D9"/>
+          <w:sz w:val="20"/>
+          <w:szCs w:val="20"/>
+        </w:rPr>
+        <w:t>, &amp; Post, B. (2025). Systematicity in Variability: English Coda Laterals of English-Malay Bilinguals in Multi-Accent Singapore. </w:t>
+      </w:r>
+      <w:proofErr w:type="spellStart"/>
+      <w:r>
+        <w:rPr>
+          <w:rFonts w:ascii="Helvetica" w:hAnsi="Helvetica"/>
+          <w:bCs/>
+          <w:color w:val="262626" w:themeColor="text1" w:themeTint="D9"/>
+          <w:sz w:val="20"/>
+          <w:szCs w:val="20"/>
+        </w:rPr>
+        <w:t>OnlineFirst</w:t>
+      </w:r>
+      <w:proofErr w:type="spellEnd"/>
+      <w:r>
+        <w:rPr>
+          <w:rFonts w:ascii="Helvetica" w:hAnsi="Helvetica"/>
+          <w:bCs/>
+          <w:color w:val="262626" w:themeColor="text1" w:themeTint="D9"/>
+          <w:sz w:val="20"/>
+          <w:szCs w:val="20"/>
+        </w:rPr>
+        <w:t xml:space="preserve">. </w:t>
+      </w:r>
+      <w:r>
+        <w:rPr>
+          <w:rFonts w:ascii="Helvetica" w:hAnsi="Helvetica"/>
+          <w:bCs/>
           <w:i/>
           <w:iCs/>
           <w:color w:val="262626" w:themeColor="text1" w:themeTint="D9"/>
           <w:sz w:val="20"/>
           <w:szCs w:val="20"/>
         </w:rPr>
-        <w:t>Asian Englishes</w:t>
-      </w:r>
-      <w:r>
-        <w:rPr>
-          <w:rFonts w:ascii="Helvetica" w:hAnsi="Helvetica"/>
-          <w:color w:val="262626" w:themeColor="text1" w:themeTint="D9"/>
-          <w:sz w:val="20"/>
-          <w:szCs w:val="20"/>
-        </w:rPr>
-        <w:t>.</w:t>
-      </w:r>
-      <w:r>
-        <w:rPr>
-          <w:rFonts w:ascii="Helvetica" w:hAnsi="Helvetica"/>
-          <w:color w:val="262626" w:themeColor="text1" w:themeTint="D9"/>
-          <w:sz w:val="20"/>
-          <w:szCs w:val="20"/>
+        <w:t>Language and Speech</w:t>
+      </w:r>
+      <w:r>
+        <w:rPr>
+          <w:rFonts w:ascii="Helvetica" w:hAnsi="Helvetica"/>
+          <w:bCs/>
+          <w:color w:val="262626" w:themeColor="text1" w:themeTint="D9"/>
+          <w:sz w:val="20"/>
+          <w:szCs w:val="20"/>
+        </w:rPr>
+        <w:t>. </w:t>
+      </w:r>
+      <w:r>
+        <w:rPr>
+          <w:rFonts w:ascii="Helvetica" w:hAnsi="Helvetica"/>
+          <w:bCs/>
+          <w:color w:val="262626" w:themeColor="text1" w:themeTint="D9"/>
+          <w:sz w:val="20"/>
+          <w:szCs w:val="20"/>
+        </w:rPr>
+        <w:t>https://doi.org/10.1177/00238309251349201</w:t>
+      </w:r>
+      <w:r>
+        <w:rPr>
+          <w:rFonts w:ascii="Helvetica" w:hAnsi="Helvetica"/>
+          <w:bCs/>
+          <w:color w:val="262626" w:themeColor="text1" w:themeTint="D9"/>
+          <w:sz w:val="20"/>
+          <w:szCs w:val="20"/>
+          <w:lang w:val="en-US"/>
         </w:rPr>
         <w:t xml:space="preserve"> </w:t>
       </w:r>
-      <w:r>
-        <w:rPr>
-          <w:rFonts w:ascii="Helvetica" w:hAnsi="Helvetica"/>
-          <w:color w:val="262626" w:themeColor="text1" w:themeTint="D9"/>
-          <w:sz w:val="20"/>
-          <w:szCs w:val="20"/>
-        </w:rPr>
-        <w:t>https://doi.org/10.1080/13488678.2024.2391234</w:t>
-      </w:r>
-      <w:r>
-        <w:rPr>
-          <w:rFonts w:ascii="Helvetica" w:hAnsi="Helvetica"/>
-          <w:color w:val="262626" w:themeColor="text1" w:themeTint="D9"/>
-          <w:sz w:val="20"/>
-          <w:szCs w:val="20"/>
-        </w:rPr>
-        <w:t>.</w:t>
-      </w:r>
     </w:p>
     <w:p>
       <w:pPr>
@@ -3046,7 +2973,7 @@
         <w:ind w:left="709" w:hanging="709"/>
         <w:rPr>
           <w:rFonts w:ascii="Helvetica" w:hAnsi="Helvetica"/>
-          <w:b/>
+          <w:bCs/>
           <w:color w:val="262626" w:themeColor="text1" w:themeTint="D9"/>
           <w:sz w:val="20"/>
           <w:szCs w:val="20"/>
@@ -3059,57 +2986,77 @@
         <w:ind w:left="709" w:hanging="709"/>
         <w:rPr>
           <w:rFonts w:ascii="Helvetica" w:hAnsi="Helvetica"/>
-          <w:bCs/>
-          <w:color w:val="262626" w:themeColor="text1" w:themeTint="D9"/>
-          <w:sz w:val="20"/>
-          <w:szCs w:val="20"/>
-        </w:rPr>
-      </w:pPr>
-      <w:r>
-        <w:rPr>
-          <w:rFonts w:ascii="Helvetica" w:hAnsi="Helvetica"/>
-          <w:b/>
-          <w:color w:val="262626" w:themeColor="text1" w:themeTint="D9"/>
-          <w:sz w:val="20"/>
-          <w:szCs w:val="20"/>
+          <w:color w:val="262626" w:themeColor="text1" w:themeTint="D9"/>
+          <w:sz w:val="20"/>
+          <w:szCs w:val="20"/>
+        </w:rPr>
+      </w:pPr>
+      <w:r>
+        <w:rPr>
+          <w:rFonts w:ascii="Helvetica" w:hAnsi="Helvetica"/>
+          <w:b/>
+          <w:bCs/>
+          <w:color w:val="262626" w:themeColor="text1" w:themeTint="D9"/>
+          <w:sz w:val="20"/>
+          <w:szCs w:val="20"/>
+          <w:lang w:val="en-US"/>
         </w:rPr>
         <w:t>Sim, J. H.</w:t>
       </w:r>
       <w:r>
         <w:rPr>
           <w:rFonts w:ascii="Helvetica" w:hAnsi="Helvetica"/>
-          <w:bCs/>
-          <w:color w:val="262626" w:themeColor="text1" w:themeTint="D9"/>
-          <w:sz w:val="20"/>
-          <w:szCs w:val="20"/>
-        </w:rPr>
-        <w:t xml:space="preserve"> &amp; Post, B. (</w:t>
-      </w:r>
-      <w:r>
-        <w:rPr>
-          <w:rFonts w:ascii="Helvetica" w:hAnsi="Helvetica"/>
-          <w:bCs/>
-          <w:color w:val="262626" w:themeColor="text1" w:themeTint="D9"/>
-          <w:sz w:val="20"/>
-          <w:szCs w:val="20"/>
-        </w:rPr>
-        <w:t>2023</w:t>
-      </w:r>
-      <w:r>
-        <w:rPr>
-          <w:rFonts w:ascii="Helvetica" w:hAnsi="Helvetica"/>
-          <w:bCs/>
-          <w:color w:val="262626" w:themeColor="text1" w:themeTint="D9"/>
-          <w:sz w:val="20"/>
-          <w:szCs w:val="20"/>
-        </w:rPr>
-        <w:t xml:space="preserve">). Influence of caregiver input and language experience on the production of coda laterals by English-Malay bilingual preschoolers in multi-accent Singapore. </w:t>
+          <w:b/>
+          <w:color w:val="262626" w:themeColor="text1" w:themeTint="D9"/>
+          <w:sz w:val="20"/>
+          <w:szCs w:val="20"/>
+          <w:lang w:val="en-US"/>
+        </w:rPr>
+        <w:t xml:space="preserve"> </w:t>
+      </w:r>
+      <w:r>
+        <w:rPr>
+          <w:rFonts w:ascii="Helvetica" w:hAnsi="Helvetica"/>
+          <w:color w:val="262626" w:themeColor="text1" w:themeTint="D9"/>
+          <w:sz w:val="20"/>
+          <w:szCs w:val="20"/>
+          <w:lang w:val="en-US"/>
+        </w:rPr>
+        <w:t>(</w:t>
+      </w:r>
+      <w:r>
+        <w:rPr>
+          <w:rFonts w:ascii="Helvetica" w:hAnsi="Helvetica"/>
+          <w:color w:val="262626" w:themeColor="text1" w:themeTint="D9"/>
+          <w:sz w:val="20"/>
+          <w:szCs w:val="20"/>
+          <w:lang w:val="en-US"/>
+        </w:rPr>
+        <w:t>2024</w:t>
+      </w:r>
+      <w:r>
+        <w:rPr>
+          <w:rFonts w:ascii="Helvetica" w:hAnsi="Helvetica"/>
+          <w:color w:val="262626" w:themeColor="text1" w:themeTint="D9"/>
+          <w:sz w:val="20"/>
+          <w:szCs w:val="20"/>
+          <w:lang w:val="en-US"/>
+        </w:rPr>
+        <w:t xml:space="preserve">). </w:t>
+      </w:r>
+      <w:r>
+        <w:rPr>
+          <w:rFonts w:ascii="Helvetica" w:hAnsi="Helvetica"/>
+          <w:color w:val="262626" w:themeColor="text1" w:themeTint="D9"/>
+          <w:sz w:val="20"/>
+          <w:szCs w:val="20"/>
+        </w:rPr>
+        <w:t>Variation in VOT in English child-directed speech of English-Mandarin and English-Malay early bilinguals in Singapore. </w:t>
       </w:r>
       <w:proofErr w:type="spellStart"/>
       <w:r>
         <w:rPr>
           <w:rFonts w:ascii="Helvetica" w:hAnsi="Helvetica"/>
-          <w:bCs/>
           <w:color w:val="262626" w:themeColor="text1" w:themeTint="D9"/>
           <w:sz w:val="20"/>
           <w:szCs w:val="20"/>
@@ -3120,24 +3067,114 @@
       <w:r>
         <w:rPr>
           <w:rFonts w:ascii="Helvetica" w:hAnsi="Helvetica"/>
-          <w:bCs/>
-          <w:color w:val="262626" w:themeColor="text1" w:themeTint="D9"/>
-          <w:sz w:val="20"/>
-          <w:szCs w:val="20"/>
-        </w:rPr>
-        <w:t xml:space="preserve">, 1-26. </w:t>
-      </w:r>
-      <w:r>
-        <w:rPr>
-          <w:rFonts w:ascii="Helvetica" w:hAnsi="Helvetica"/>
-          <w:bCs/>
+          <w:color w:val="262626" w:themeColor="text1" w:themeTint="D9"/>
+          <w:sz w:val="20"/>
+          <w:szCs w:val="20"/>
+        </w:rPr>
+        <w:t xml:space="preserve">. </w:t>
+      </w:r>
+      <w:r>
+        <w:rPr>
+          <w:rFonts w:ascii="Helvetica" w:hAnsi="Helvetica"/>
           <w:i/>
           <w:iCs/>
           <w:color w:val="262626" w:themeColor="text1" w:themeTint="D9"/>
           <w:sz w:val="20"/>
           <w:szCs w:val="20"/>
         </w:rPr>
-        <w:t xml:space="preserve">Journal of Child </w:t>
+        <w:t>Asian Englishes</w:t>
+      </w:r>
+      <w:r>
+        <w:rPr>
+          <w:rFonts w:ascii="Helvetica" w:hAnsi="Helvetica"/>
+          <w:color w:val="262626" w:themeColor="text1" w:themeTint="D9"/>
+          <w:sz w:val="20"/>
+          <w:szCs w:val="20"/>
+        </w:rPr>
+        <w:t>.</w:t>
+      </w:r>
+      <w:r>
+        <w:rPr>
+          <w:rFonts w:ascii="Helvetica" w:hAnsi="Helvetica"/>
+          <w:color w:val="262626" w:themeColor="text1" w:themeTint="D9"/>
+          <w:sz w:val="20"/>
+          <w:szCs w:val="20"/>
+        </w:rPr>
+        <w:t xml:space="preserve"> </w:t>
+      </w:r>
+      <w:r>
+        <w:rPr>
+          <w:rFonts w:ascii="Helvetica" w:hAnsi="Helvetica"/>
+          <w:color w:val="262626" w:themeColor="text1" w:themeTint="D9"/>
+          <w:sz w:val="20"/>
+          <w:szCs w:val="20"/>
+        </w:rPr>
+        <w:t>https://doi.org/10.1080/13488678.2024.2391234</w:t>
+      </w:r>
+      <w:r>
+        <w:rPr>
+          <w:rFonts w:ascii="Helvetica" w:hAnsi="Helvetica"/>
+          <w:color w:val="262626" w:themeColor="text1" w:themeTint="D9"/>
+          <w:sz w:val="20"/>
+          <w:szCs w:val="20"/>
+        </w:rPr>
+        <w:t>.</w:t>
+      </w:r>
+    </w:p>
+    <w:p>
+      <w:pPr>
+        <w:spacing w:line="276" w:lineRule="auto"/>
+        <w:ind w:left="709" w:hanging="709"/>
+        <w:rPr>
+          <w:rFonts w:ascii="Helvetica" w:hAnsi="Helvetica"/>
+          <w:b/>
+          <w:color w:val="262626" w:themeColor="text1" w:themeTint="D9"/>
+          <w:sz w:val="20"/>
+          <w:szCs w:val="20"/>
+        </w:rPr>
+      </w:pPr>
+    </w:p>
+    <w:p>
+      <w:pPr>
+        <w:spacing w:line="276" w:lineRule="auto"/>
+        <w:ind w:left="709" w:hanging="709"/>
+        <w:rPr>
+          <w:rFonts w:ascii="Helvetica" w:hAnsi="Helvetica"/>
+          <w:b/>
+          <w:color w:val="262626" w:themeColor="text1" w:themeTint="D9"/>
+          <w:sz w:val="20"/>
+          <w:szCs w:val="20"/>
+        </w:rPr>
+      </w:pPr>
+      <w:r>
+        <w:rPr>
+          <w:rFonts w:ascii="Helvetica" w:hAnsi="Helvetica"/>
+          <w:b/>
+          <w:color w:val="262626" w:themeColor="text1" w:themeTint="D9"/>
+          <w:sz w:val="20"/>
+          <w:szCs w:val="20"/>
+        </w:rPr>
+        <w:t>Sim, J. H.</w:t>
+      </w:r>
+      <w:r>
+        <w:rPr>
+          <w:rFonts w:ascii="Helvetica" w:hAnsi="Helvetica"/>
+          <w:bCs/>
+          <w:color w:val="262626" w:themeColor="text1" w:themeTint="D9"/>
+          <w:sz w:val="20"/>
+          <w:szCs w:val="20"/>
+        </w:rPr>
+        <w:t>, &amp; Post, B.</w:t>
+      </w:r>
+      <w:r>
+        <w:rPr>
+          <w:rFonts w:ascii="Helvetica" w:hAnsi="Helvetica"/>
+          <w:bCs/>
+          <w:color w:val="262626" w:themeColor="text1" w:themeTint="D9"/>
+          <w:sz w:val="20"/>
+          <w:szCs w:val="20"/>
+        </w:rPr>
+        <w:t xml:space="preserve"> (2024). Influence of caregiver input and language experience on the production of coda laterals by English–Malay bilingual preschoolers in multi-accent Singapore. </w:t>
       </w:r>
       <w:r>
         <w:rPr>
@@ -3145,142 +3182,25 @@
           <w:bCs/>
           <w:i/>
           <w:iCs/>
-          <w:color w:val="000000" w:themeColor="text1"/>
-          <w:sz w:val="20"/>
-          <w:szCs w:val="20"/>
-        </w:rPr>
-        <w:t>Language</w:t>
-      </w:r>
-      <w:r>
-        <w:rPr>
-          <w:rFonts w:ascii="Helvetica" w:hAnsi="Helvetica"/>
-          <w:bCs/>
-          <w:color w:val="000000" w:themeColor="text1"/>
-          <w:sz w:val="20"/>
-          <w:szCs w:val="20"/>
-        </w:rPr>
-        <w:t>.</w:t>
-      </w:r>
-      <w:r>
-        <w:rPr>
-          <w:rFonts w:ascii="Helvetica" w:hAnsi="Helvetica"/>
-          <w:bCs/>
-          <w:color w:val="000000" w:themeColor="text1"/>
-          <w:sz w:val="20"/>
-          <w:szCs w:val="20"/>
-        </w:rPr>
-        <w:t xml:space="preserve"> </w:t>
-      </w:r>
-      <w:hyperlink r:id="rId6" w:tgtFrame="_blank" w:history="1">
-        <w:r>
-          <w:rPr>
-            <w:rStyle w:val="Hyperlink"/>
-            <w:rFonts w:ascii="Helvetica" w:hAnsi="Helvetica"/>
-            <w:bCs/>
-            <w:color w:val="000000" w:themeColor="text1"/>
-            <w:sz w:val="20"/>
-            <w:szCs w:val="20"/>
-            <w:u w:val="none"/>
-          </w:rPr>
-          <w:t>https://doi.org/10.1017/S0305000923000375</w:t>
-        </w:r>
-      </w:hyperlink>
-      <w:r>
-        <w:rPr>
-          <w:rFonts w:ascii="Helvetica" w:hAnsi="Helvetica"/>
-          <w:bCs/>
-          <w:color w:val="000000" w:themeColor="text1"/>
-          <w:sz w:val="20"/>
-          <w:szCs w:val="20"/>
-        </w:rPr>
-        <w:t>.</w:t>
-      </w:r>
-    </w:p>
-    <w:p>
-      <w:pPr>
-        <w:spacing w:line="276" w:lineRule="auto"/>
-        <w:ind w:left="709" w:hanging="709"/>
-        <w:rPr>
-          <w:rFonts w:ascii="Helvetica" w:hAnsi="Helvetica"/>
-          <w:bCs/>
-          <w:color w:val="262626" w:themeColor="text1" w:themeTint="D9"/>
-          <w:sz w:val="20"/>
-          <w:szCs w:val="20"/>
-        </w:rPr>
-      </w:pPr>
-    </w:p>
-    <w:p>
-      <w:pPr>
-        <w:spacing w:line="276" w:lineRule="auto"/>
-        <w:ind w:left="709" w:hanging="709"/>
-        <w:rPr>
-          <w:rFonts w:ascii="Helvetica" w:hAnsi="Helvetica" w:cs="Arial"/>
-          <w:bCs/>
-          <w:color w:val="262626" w:themeColor="text1" w:themeTint="D9"/>
-          <w:sz w:val="20"/>
-          <w:szCs w:val="20"/>
-        </w:rPr>
-      </w:pPr>
-      <w:r>
-        <w:rPr>
-          <w:rFonts w:ascii="Helvetica" w:hAnsi="Helvetica"/>
-          <w:bCs/>
-          <w:color w:val="262626" w:themeColor="text1" w:themeTint="D9"/>
-          <w:sz w:val="20"/>
-          <w:szCs w:val="20"/>
-        </w:rPr>
-        <w:t xml:space="preserve">Schwarz, J., Li, K., </w:t>
-      </w:r>
-      <w:r>
-        <w:rPr>
-          <w:rFonts w:ascii="Helvetica" w:hAnsi="Helvetica"/>
-          <w:b/>
-          <w:color w:val="262626" w:themeColor="text1" w:themeTint="D9"/>
-          <w:sz w:val="20"/>
-          <w:szCs w:val="20"/>
-        </w:rPr>
-        <w:t>Sim, J. H.</w:t>
-      </w:r>
-      <w:r>
-        <w:rPr>
-          <w:rFonts w:ascii="Helvetica" w:hAnsi="Helvetica"/>
-          <w:bCs/>
-          <w:color w:val="262626" w:themeColor="text1" w:themeTint="D9"/>
-          <w:sz w:val="20"/>
-          <w:szCs w:val="20"/>
-        </w:rPr>
-        <w:t xml:space="preserve">, Zhang, Y., Buchanan-Worster, E., Post, B., Gibson, J., &amp; McDougall, K. </w:t>
-      </w:r>
-      <w:r>
-        <w:rPr>
-          <w:rFonts w:ascii="Helvetica" w:hAnsi="Helvetica" w:cs="Arial"/>
-          <w:bCs/>
-          <w:color w:val="262626" w:themeColor="text1" w:themeTint="D9"/>
-          <w:sz w:val="20"/>
-          <w:szCs w:val="20"/>
-        </w:rPr>
-        <w:t>(2022)</w:t>
-      </w:r>
-      <w:r>
-        <w:rPr>
-          <w:rFonts w:ascii="Helvetica" w:hAnsi="Helvetica"/>
-          <w:color w:val="262626" w:themeColor="text1" w:themeTint="D9"/>
-        </w:rPr>
-        <w:t xml:space="preserve"> </w:t>
-      </w:r>
-      <w:r>
-        <w:rPr>
-          <w:rFonts w:ascii="Helvetica" w:hAnsi="Helvetica" w:cs="Arial"/>
-          <w:bCs/>
-          <w:color w:val="262626" w:themeColor="text1" w:themeTint="D9"/>
-          <w:sz w:val="20"/>
-          <w:szCs w:val="20"/>
-        </w:rPr>
-        <w:t xml:space="preserve">Semantic cues modulate children's and adults' processing of audio-visual face mask speech. </w:t>
-      </w:r>
-      <w:r>
-        <w:rPr>
-          <w:rFonts w:ascii="Helvetica" w:hAnsi="Helvetica" w:cs="Arial"/>
+          <w:color w:val="262626" w:themeColor="text1" w:themeTint="D9"/>
+          <w:sz w:val="20"/>
+          <w:szCs w:val="20"/>
+        </w:rPr>
+        <w:t>Journal of Child Language</w:t>
+      </w:r>
+      <w:r>
+        <w:rPr>
+          <w:rFonts w:ascii="Helvetica" w:hAnsi="Helvetica"/>
+          <w:bCs/>
+          <w:color w:val="262626" w:themeColor="text1" w:themeTint="D9"/>
+          <w:sz w:val="20"/>
+          <w:szCs w:val="20"/>
+        </w:rPr>
+        <w:t>, </w:t>
+      </w:r>
+      <w:r>
+        <w:rPr>
+          <w:rFonts w:ascii="Helvetica" w:hAnsi="Helvetica"/>
           <w:bCs/>
           <w:i/>
           <w:iCs/>
@@ -3288,6 +3208,131 @@
           <w:sz w:val="20"/>
           <w:szCs w:val="20"/>
         </w:rPr>
+        <w:t>51</w:t>
+      </w:r>
+      <w:r>
+        <w:rPr>
+          <w:rFonts w:ascii="Helvetica" w:hAnsi="Helvetica"/>
+          <w:bCs/>
+          <w:color w:val="262626" w:themeColor="text1" w:themeTint="D9"/>
+          <w:sz w:val="20"/>
+          <w:szCs w:val="20"/>
+        </w:rPr>
+        <w:t xml:space="preserve">(6), 1290–1315. </w:t>
+      </w:r>
+      <w:r>
+        <w:rPr>
+          <w:rFonts w:ascii="Helvetica" w:hAnsi="Helvetica" w:cs="Arial"/>
+          <w:bCs/>
+          <w:color w:val="262626" w:themeColor="text1" w:themeTint="D9"/>
+          <w:sz w:val="20"/>
+          <w:szCs w:val="20"/>
+        </w:rPr>
+        <w:t>https://doi.org/</w:t>
+      </w:r>
+      <w:r>
+        <w:rPr>
+          <w:rFonts w:ascii="Helvetica" w:hAnsi="Helvetica"/>
+          <w:bCs/>
+          <w:color w:val="262626" w:themeColor="text1" w:themeTint="D9"/>
+          <w:sz w:val="20"/>
+          <w:szCs w:val="20"/>
+        </w:rPr>
+        <w:t>10.1017/S0305000923000375</w:t>
+      </w:r>
+    </w:p>
+    <w:p>
+      <w:pPr>
+        <w:spacing w:line="276" w:lineRule="auto"/>
+        <w:ind w:left="709" w:hanging="709"/>
+        <w:rPr>
+          <w:rFonts w:ascii="Helvetica" w:hAnsi="Helvetica"/>
+          <w:bCs/>
+          <w:color w:val="262626" w:themeColor="text1" w:themeTint="D9"/>
+          <w:sz w:val="20"/>
+          <w:szCs w:val="20"/>
+        </w:rPr>
+      </w:pPr>
+    </w:p>
+    <w:p>
+      <w:pPr>
+        <w:spacing w:line="276" w:lineRule="auto"/>
+        <w:ind w:left="709" w:hanging="709"/>
+        <w:rPr>
+          <w:rFonts w:ascii="Helvetica" w:hAnsi="Helvetica" w:cs="Arial"/>
+          <w:bCs/>
+          <w:color w:val="262626" w:themeColor="text1" w:themeTint="D9"/>
+          <w:sz w:val="20"/>
+          <w:szCs w:val="20"/>
+        </w:rPr>
+      </w:pPr>
+      <w:r>
+        <w:rPr>
+          <w:rFonts w:ascii="Helvetica" w:hAnsi="Helvetica"/>
+          <w:bCs/>
+          <w:color w:val="262626" w:themeColor="text1" w:themeTint="D9"/>
+          <w:sz w:val="20"/>
+          <w:szCs w:val="20"/>
+        </w:rPr>
+        <w:t xml:space="preserve">Schwarz, J., Li, K., </w:t>
+      </w:r>
+      <w:r>
+        <w:rPr>
+          <w:rFonts w:ascii="Helvetica" w:hAnsi="Helvetica"/>
+          <w:b/>
+          <w:color w:val="262626" w:themeColor="text1" w:themeTint="D9"/>
+          <w:sz w:val="20"/>
+          <w:szCs w:val="20"/>
+        </w:rPr>
+        <w:t>Sim, J. H.</w:t>
+      </w:r>
+      <w:r>
+        <w:rPr>
+          <w:rFonts w:ascii="Helvetica" w:hAnsi="Helvetica"/>
+          <w:bCs/>
+          <w:color w:val="262626" w:themeColor="text1" w:themeTint="D9"/>
+          <w:sz w:val="20"/>
+          <w:szCs w:val="20"/>
+        </w:rPr>
+        <w:t xml:space="preserve">, Zhang, Y., Buchanan-Worster, E., Post, B., Gibson, J., &amp; McDougall, K. </w:t>
+      </w:r>
+      <w:r>
+        <w:rPr>
+          <w:rFonts w:ascii="Helvetica" w:hAnsi="Helvetica" w:cs="Arial"/>
+          <w:bCs/>
+          <w:color w:val="262626" w:themeColor="text1" w:themeTint="D9"/>
+          <w:sz w:val="20"/>
+          <w:szCs w:val="20"/>
+        </w:rPr>
+        <w:t>(2022)</w:t>
+      </w:r>
+      <w:r>
+        <w:rPr>
+          <w:rFonts w:ascii="Helvetica" w:hAnsi="Helvetica"/>
+          <w:color w:val="262626" w:themeColor="text1" w:themeTint="D9"/>
+        </w:rPr>
+        <w:t xml:space="preserve"> </w:t>
+      </w:r>
+      <w:r>
+        <w:rPr>
+          <w:rFonts w:ascii="Helvetica" w:hAnsi="Helvetica" w:cs="Arial"/>
+          <w:bCs/>
+          <w:color w:val="262626" w:themeColor="text1" w:themeTint="D9"/>
+          <w:sz w:val="20"/>
+          <w:szCs w:val="20"/>
+        </w:rPr>
+        <w:t xml:space="preserve">Semantic cues modulate children's and adults' processing of audio-visual face mask speech. </w:t>
+      </w:r>
+      <w:r>
+        <w:rPr>
+          <w:rFonts w:ascii="Helvetica" w:hAnsi="Helvetica" w:cs="Arial"/>
+          <w:bCs/>
+          <w:i/>
+          <w:iCs/>
+          <w:color w:val="262626" w:themeColor="text1" w:themeTint="D9"/>
+          <w:sz w:val="20"/>
+          <w:szCs w:val="20"/>
+        </w:rPr>
         <w:t xml:space="preserve">Frontiers in Psychology. </w:t>
       </w:r>
       <w:r>
@@ -3321,6 +3366,8 @@
         <w:ind w:left="709" w:hanging="709"/>
         <w:rPr>
           <w:rFonts w:ascii="Helvetica" w:hAnsi="Helvetica" w:cs="Arial"/>
+          <w:b/>
+          <w:bCs/>
           <w:color w:val="262626" w:themeColor="text1" w:themeTint="D9"/>
           <w:sz w:val="20"/>
           <w:szCs w:val="20"/>
@@ -3335,7 +3382,7 @@
           <w:sz w:val="20"/>
           <w:szCs w:val="20"/>
         </w:rPr>
-        <w:t>Sim, J. H.</w:t>
+        <w:t>Sim, J. H</w:t>
       </w:r>
       <w:r>
         <w:rPr>
@@ -3344,19 +3391,19 @@
           <w:sz w:val="20"/>
           <w:szCs w:val="20"/>
         </w:rPr>
-        <w:t xml:space="preserve"> (2022). Negotiating social meanings in a plural society: social perceptions of variants of /l/ in Singapore English. </w:t>
-      </w:r>
-      <w:proofErr w:type="spellStart"/>
+        <w:t>. (2023).</w:t>
+      </w:r>
       <w:r>
         <w:rPr>
           <w:rFonts w:ascii="Helvetica" w:hAnsi="Helvetica" w:cs="Arial"/>
-          <w:color w:val="262626" w:themeColor="text1" w:themeTint="D9"/>
-          <w:sz w:val="20"/>
-          <w:szCs w:val="20"/>
-        </w:rPr>
-        <w:t>FirstView</w:t>
-      </w:r>
-      <w:proofErr w:type="spellEnd"/>
+          <w:b/>
+          <w:bCs/>
+          <w:color w:val="262626" w:themeColor="text1" w:themeTint="D9"/>
+          <w:sz w:val="20"/>
+          <w:szCs w:val="20"/>
+        </w:rPr>
+        <w:t xml:space="preserve"> </w:t>
+      </w:r>
       <w:r>
         <w:rPr>
           <w:rFonts w:ascii="Helvetica" w:hAnsi="Helvetica" w:cs="Arial"/>
@@ -3364,7 +3411,7 @@
           <w:sz w:val="20"/>
           <w:szCs w:val="20"/>
         </w:rPr>
-        <w:t xml:space="preserve">. </w:t>
+        <w:t>Negotiating social meanings in a plural society: Social perceptions of variants of /l/ in Singapore English. </w:t>
       </w:r>
       <w:r>
         <w:rPr>
@@ -3375,7 +3422,7 @@
           <w:sz w:val="20"/>
           <w:szCs w:val="20"/>
         </w:rPr>
-        <w:t>Language in Society.</w:t>
+        <w:t>Language in Society</w:t>
       </w:r>
       <w:r>
         <w:rPr>
@@ -3384,51 +3431,7 @@
           <w:sz w:val="20"/>
           <w:szCs w:val="20"/>
         </w:rPr>
-        <w:t xml:space="preserve"> https://doi.org/10.1017/S0047404522000173.</w:t>
-      </w:r>
-    </w:p>
-    <w:p>
-      <w:pPr>
-        <w:spacing w:line="276" w:lineRule="auto"/>
-        <w:ind w:left="709" w:hanging="709"/>
-        <w:rPr>
-          <w:rFonts w:ascii="Helvetica" w:hAnsi="Helvetica" w:cs="Arial"/>
-          <w:color w:val="262626" w:themeColor="text1" w:themeTint="D9"/>
-          <w:sz w:val="20"/>
-          <w:szCs w:val="20"/>
-        </w:rPr>
-      </w:pPr>
-    </w:p>
-    <w:p>
-      <w:pPr>
-        <w:spacing w:line="276" w:lineRule="auto"/>
-        <w:ind w:left="709" w:hanging="709"/>
-        <w:rPr>
-          <w:rFonts w:ascii="Helvetica" w:hAnsi="Helvetica" w:cs="Arial"/>
-          <w:color w:val="262626" w:themeColor="text1" w:themeTint="D9"/>
-          <w:sz w:val="20"/>
-          <w:szCs w:val="20"/>
-        </w:rPr>
-      </w:pPr>
-      <w:r>
-        <w:rPr>
-          <w:rFonts w:ascii="Helvetica" w:hAnsi="Helvetica" w:cs="Arial"/>
-          <w:b/>
-          <w:bCs/>
-          <w:color w:val="262626" w:themeColor="text1" w:themeTint="D9"/>
-          <w:sz w:val="20"/>
-          <w:szCs w:val="20"/>
-        </w:rPr>
-        <w:t>Sim, J. H.</w:t>
-      </w:r>
-      <w:r>
-        <w:rPr>
-          <w:rFonts w:ascii="Helvetica" w:hAnsi="Helvetica" w:cs="Arial"/>
-          <w:color w:val="262626" w:themeColor="text1" w:themeTint="D9"/>
-          <w:sz w:val="20"/>
-          <w:szCs w:val="20"/>
-        </w:rPr>
-        <w:t xml:space="preserve"> &amp; Post, B. (2021). Variation in quality of maternal input and development of coda stops in English-speaking children in Singapore. </w:t>
+        <w:t>, </w:t>
       </w:r>
       <w:r>
         <w:rPr>
@@ -3439,7 +3442,7 @@
           <w:sz w:val="20"/>
           <w:szCs w:val="20"/>
         </w:rPr>
-        <w:t>Journal of Child Language</w:t>
+        <w:t>52</w:t>
       </w:r>
       <w:r>
         <w:rPr>
@@ -3448,7 +3451,79 @@
           <w:sz w:val="20"/>
           <w:szCs w:val="20"/>
         </w:rPr>
-        <w:t xml:space="preserve">, </w:t>
+        <w:t xml:space="preserve">(4), 617–644. </w:t>
+      </w:r>
+      <w:r>
+        <w:rPr>
+          <w:rFonts w:ascii="Helvetica" w:hAnsi="Helvetica" w:cs="Arial"/>
+          <w:bCs/>
+          <w:color w:val="262626" w:themeColor="text1" w:themeTint="D9"/>
+          <w:sz w:val="20"/>
+          <w:szCs w:val="20"/>
+        </w:rPr>
+        <w:t>https://doi.org/</w:t>
+      </w:r>
+      <w:r>
+        <w:rPr>
+          <w:rFonts w:ascii="Helvetica" w:hAnsi="Helvetica" w:cs="Arial"/>
+          <w:color w:val="262626" w:themeColor="text1" w:themeTint="D9"/>
+          <w:sz w:val="20"/>
+          <w:szCs w:val="20"/>
+        </w:rPr>
+        <w:t>10.1017/S0047404522000173</w:t>
+      </w:r>
+    </w:p>
+    <w:p>
+      <w:pPr>
+        <w:spacing w:line="276" w:lineRule="auto"/>
+        <w:ind w:left="709" w:hanging="709"/>
+        <w:rPr>
+          <w:rFonts w:ascii="Helvetica" w:hAnsi="Helvetica" w:cs="Arial"/>
+          <w:color w:val="262626" w:themeColor="text1" w:themeTint="D9"/>
+          <w:sz w:val="20"/>
+          <w:szCs w:val="20"/>
+        </w:rPr>
+      </w:pPr>
+    </w:p>
+    <w:p>
+      <w:pPr>
+        <w:spacing w:line="276" w:lineRule="auto"/>
+        <w:ind w:left="709" w:hanging="709"/>
+        <w:rPr>
+          <w:rFonts w:ascii="Helvetica" w:hAnsi="Helvetica" w:cs="Arial"/>
+          <w:color w:val="262626" w:themeColor="text1" w:themeTint="D9"/>
+          <w:sz w:val="20"/>
+          <w:szCs w:val="20"/>
+        </w:rPr>
+      </w:pPr>
+      <w:r>
+        <w:rPr>
+          <w:rFonts w:ascii="Helvetica" w:hAnsi="Helvetica" w:cs="Arial"/>
+          <w:b/>
+          <w:bCs/>
+          <w:color w:val="262626" w:themeColor="text1" w:themeTint="D9"/>
+          <w:sz w:val="20"/>
+          <w:szCs w:val="20"/>
+        </w:rPr>
+        <w:t>Sim, J. H.</w:t>
+      </w:r>
+      <w:r>
+        <w:rPr>
+          <w:rFonts w:ascii="Helvetica" w:hAnsi="Helvetica" w:cs="Arial"/>
+          <w:color w:val="262626" w:themeColor="text1" w:themeTint="D9"/>
+          <w:sz w:val="20"/>
+          <w:szCs w:val="20"/>
+        </w:rPr>
+        <w:t xml:space="preserve"> ,</w:t>
+      </w:r>
+      <w:r>
+        <w:rPr>
+          <w:rFonts w:ascii="Helvetica" w:hAnsi="Helvetica" w:cs="Arial"/>
+          <w:color w:val="262626" w:themeColor="text1" w:themeTint="D9"/>
+          <w:sz w:val="20"/>
+          <w:szCs w:val="20"/>
+        </w:rPr>
+        <w:t>&amp; Post, B. (2021). Variation in quality of maternal input and development of coda stops in English-speaking children in Singapore. </w:t>
       </w:r>
       <w:r>
         <w:rPr>
@@ -3459,6 +3534,26 @@
           <w:sz w:val="20"/>
           <w:szCs w:val="20"/>
         </w:rPr>
+        <w:t>Journal of Child Language</w:t>
+      </w:r>
+      <w:r>
+        <w:rPr>
+          <w:rFonts w:ascii="Helvetica" w:hAnsi="Helvetica" w:cs="Arial"/>
+          <w:color w:val="262626" w:themeColor="text1" w:themeTint="D9"/>
+          <w:sz w:val="20"/>
+          <w:szCs w:val="20"/>
+        </w:rPr>
+        <w:t xml:space="preserve">, </w:t>
+      </w:r>
+      <w:r>
+        <w:rPr>
+          <w:rFonts w:ascii="Helvetica" w:hAnsi="Helvetica" w:cs="Arial"/>
+          <w:i/>
+          <w:iCs/>
+          <w:color w:val="262626" w:themeColor="text1" w:themeTint="D9"/>
+          <w:sz w:val="20"/>
+          <w:szCs w:val="20"/>
+        </w:rPr>
         <w:t>49</w:t>
       </w:r>
       <w:r>
@@ -3488,7 +3583,7 @@
         </w:rPr>
         <w:t xml:space="preserve">. </w:t>
       </w:r>
-      <w:hyperlink r:id="rId7" w:history="1">
+      <w:hyperlink r:id="rId6" w:history="1">
         <w:r>
           <w:rPr>
             <w:rStyle w:val="Hyperlink"/>
@@ -3585,7 +3680,7 @@
         </w:rPr>
         <w:t xml:space="preserve">. </w:t>
       </w:r>
-      <w:hyperlink r:id="rId8" w:history="1">
+      <w:hyperlink r:id="rId7" w:history="1">
         <w:r>
           <w:rPr>
             <w:rStyle w:val="Hyperlink"/>
@@ -3640,7 +3735,6 @@
           <w:sz w:val="20"/>
           <w:szCs w:val="20"/>
         </w:rPr>
-        <w:lastRenderedPageBreak/>
         <w:t>Sim, J. H.</w:t>
       </w:r>
       <w:r>
@@ -3691,7 +3785,7 @@
         </w:rPr>
         <w:t xml:space="preserve">(1), 79–108. </w:t>
       </w:r>
-      <w:hyperlink r:id="rId9" w:history="1">
+      <w:hyperlink r:id="rId8" w:history="1">
         <w:r>
           <w:rPr>
             <w:rStyle w:val="Hyperlink"/>
@@ -3815,19 +3909,6 @@
     <w:p>
       <w:pPr>
         <w:spacing w:line="276" w:lineRule="auto"/>
-        <w:ind w:left="709" w:hanging="709"/>
-        <w:rPr>
-          <w:rFonts w:ascii="Helvetica" w:hAnsi="Helvetica"/>
-          <w:b/>
-          <w:color w:val="262626" w:themeColor="text1" w:themeTint="D9"/>
-          <w:sz w:val="20"/>
-          <w:szCs w:val="20"/>
-        </w:rPr>
-      </w:pPr>
-    </w:p>
-    <w:p>
-      <w:pPr>
-        <w:spacing w:line="276" w:lineRule="auto"/>
         <w:rPr>
           <w:rFonts w:ascii="Helvetica" w:hAnsi="Helvetica"/>
           <w:b/>
@@ -3991,7 +4072,7 @@
         </w:rPr>
         <w:t xml:space="preserve"> </w:t>
       </w:r>
-      <w:hyperlink r:id="rId10" w:history="1">
+      <w:hyperlink r:id="rId9" w:history="1">
         <w:r>
           <w:rPr>
             <w:rStyle w:val="Hyperlink"/>
@@ -4911,6 +4992,651 @@
         <w:ind w:left="709" w:hanging="709"/>
         <w:rPr>
           <w:rFonts w:ascii="Helvetica" w:hAnsi="Helvetica"/>
+          <w:color w:val="262626" w:themeColor="text1" w:themeTint="D9"/>
+          <w:sz w:val="20"/>
+          <w:szCs w:val="20"/>
+        </w:rPr>
+      </w:pPr>
+      <w:r>
+        <w:rPr>
+          <w:rFonts w:ascii="Helvetica" w:hAnsi="Helvetica"/>
+          <w:color w:val="262626" w:themeColor="text1" w:themeTint="D9"/>
+          <w:sz w:val="20"/>
+          <w:szCs w:val="20"/>
+        </w:rPr>
+        <w:t>Li, N.</w:t>
+      </w:r>
+      <w:r>
+        <w:rPr>
+          <w:rFonts w:ascii="Helvetica" w:hAnsi="Helvetica"/>
+          <w:color w:val="262626" w:themeColor="text1" w:themeTint="D9"/>
+          <w:sz w:val="20"/>
+          <w:szCs w:val="20"/>
+        </w:rPr>
+        <w:t>*</w:t>
+      </w:r>
+      <w:r>
+        <w:rPr>
+          <w:rFonts w:ascii="Helvetica" w:hAnsi="Helvetica"/>
+          <w:color w:val="262626" w:themeColor="text1" w:themeTint="D9"/>
+          <w:sz w:val="20"/>
+          <w:szCs w:val="20"/>
+        </w:rPr>
+        <w:t xml:space="preserve">, &amp; </w:t>
+      </w:r>
+      <w:r>
+        <w:rPr>
+          <w:rFonts w:ascii="Helvetica" w:hAnsi="Helvetica"/>
+          <w:b/>
+          <w:bCs/>
+          <w:color w:val="262626" w:themeColor="text1" w:themeTint="D9"/>
+          <w:sz w:val="20"/>
+          <w:szCs w:val="20"/>
+        </w:rPr>
+        <w:t>Sim, J. H.</w:t>
+      </w:r>
+      <w:r>
+        <w:rPr>
+          <w:rFonts w:ascii="Helvetica" w:hAnsi="Helvetica"/>
+          <w:color w:val="262626" w:themeColor="text1" w:themeTint="D9"/>
+          <w:sz w:val="20"/>
+          <w:szCs w:val="20"/>
+        </w:rPr>
+        <w:t xml:space="preserve"> (2025, August</w:t>
+      </w:r>
+      <w:r>
+        <w:rPr>
+          <w:rFonts w:ascii="Helvetica" w:hAnsi="Helvetica"/>
+          <w:color w:val="262626" w:themeColor="text1" w:themeTint="D9"/>
+          <w:sz w:val="20"/>
+          <w:szCs w:val="20"/>
+        </w:rPr>
+        <w:t xml:space="preserve"> 4-7</w:t>
+      </w:r>
+      <w:r>
+        <w:rPr>
+          <w:rFonts w:ascii="Helvetica" w:hAnsi="Helvetica"/>
+          <w:color w:val="262626" w:themeColor="text1" w:themeTint="D9"/>
+          <w:sz w:val="20"/>
+          <w:szCs w:val="20"/>
+        </w:rPr>
+        <w:t xml:space="preserve">). </w:t>
+      </w:r>
+      <w:r>
+        <w:rPr>
+          <w:rFonts w:ascii="Helvetica" w:hAnsi="Helvetica"/>
+          <w:i/>
+          <w:iCs/>
+          <w:color w:val="262626" w:themeColor="text1" w:themeTint="D9"/>
+          <w:sz w:val="20"/>
+          <w:szCs w:val="20"/>
+        </w:rPr>
+        <w:t>Variable subject expression in heritage Vietnamese</w:t>
+      </w:r>
+      <w:r>
+        <w:rPr>
+          <w:rFonts w:ascii="Helvetica" w:hAnsi="Helvetica"/>
+          <w:i/>
+          <w:iCs/>
+          <w:color w:val="262626" w:themeColor="text1" w:themeTint="D9"/>
+          <w:sz w:val="20"/>
+          <w:szCs w:val="20"/>
+        </w:rPr>
+        <w:t xml:space="preserve"> </w:t>
+      </w:r>
+      <w:r>
+        <w:rPr>
+          <w:rFonts w:ascii="Helvetica" w:hAnsi="Helvetica"/>
+          <w:color w:val="262626" w:themeColor="text1" w:themeTint="D9"/>
+          <w:sz w:val="20"/>
+          <w:szCs w:val="20"/>
+        </w:rPr>
+        <w:t>[Oral presentation]</w:t>
+      </w:r>
+      <w:r>
+        <w:rPr>
+          <w:rFonts w:ascii="Helvetica" w:hAnsi="Helvetica"/>
+          <w:color w:val="262626" w:themeColor="text1" w:themeTint="D9"/>
+          <w:sz w:val="20"/>
+          <w:szCs w:val="20"/>
+        </w:rPr>
+        <w:t>. New Ways of Analysing Variation – Asia Pacific 8, Singapore.</w:t>
+      </w:r>
+    </w:p>
+    <w:p>
+      <w:pPr>
+        <w:spacing w:line="276" w:lineRule="auto"/>
+        <w:ind w:left="709" w:hanging="709"/>
+        <w:rPr>
+          <w:rFonts w:ascii="Helvetica" w:hAnsi="Helvetica"/>
+          <w:color w:val="262626" w:themeColor="text1" w:themeTint="D9"/>
+          <w:sz w:val="20"/>
+          <w:szCs w:val="20"/>
+        </w:rPr>
+      </w:pPr>
+    </w:p>
+    <w:p>
+      <w:pPr>
+        <w:spacing w:line="276" w:lineRule="auto"/>
+        <w:ind w:left="709" w:hanging="709"/>
+        <w:rPr>
+          <w:rFonts w:ascii="Helvetica" w:hAnsi="Helvetica"/>
+          <w:color w:val="262626" w:themeColor="text1" w:themeTint="D9"/>
+          <w:sz w:val="20"/>
+          <w:szCs w:val="20"/>
+        </w:rPr>
+      </w:pPr>
+      <w:r>
+        <w:rPr>
+          <w:rFonts w:ascii="Helvetica" w:hAnsi="Helvetica"/>
+          <w:b/>
+          <w:bCs/>
+          <w:color w:val="262626" w:themeColor="text1" w:themeTint="D9"/>
+          <w:sz w:val="20"/>
+          <w:szCs w:val="20"/>
+        </w:rPr>
+        <w:lastRenderedPageBreak/>
+        <w:t>Sim, J. H.</w:t>
+      </w:r>
+      <w:r>
+        <w:rPr>
+          <w:rFonts w:ascii="Helvetica" w:hAnsi="Helvetica"/>
+          <w:color w:val="262626" w:themeColor="text1" w:themeTint="D9"/>
+          <w:sz w:val="20"/>
+          <w:szCs w:val="20"/>
+        </w:rPr>
+        <w:t>*</w:t>
+      </w:r>
+      <w:r>
+        <w:rPr>
+          <w:rFonts w:ascii="Helvetica" w:hAnsi="Helvetica"/>
+          <w:color w:val="262626" w:themeColor="text1" w:themeTint="D9"/>
+          <w:sz w:val="20"/>
+          <w:szCs w:val="20"/>
+        </w:rPr>
+        <w:t>, &amp; Jia Y. (2025, August</w:t>
+      </w:r>
+      <w:r>
+        <w:rPr>
+          <w:rFonts w:ascii="Helvetica" w:hAnsi="Helvetica"/>
+          <w:color w:val="262626" w:themeColor="text1" w:themeTint="D9"/>
+          <w:sz w:val="20"/>
+          <w:szCs w:val="20"/>
+        </w:rPr>
+        <w:t>, 4-7</w:t>
+      </w:r>
+      <w:r>
+        <w:rPr>
+          <w:rFonts w:ascii="Helvetica" w:hAnsi="Helvetica"/>
+          <w:color w:val="262626" w:themeColor="text1" w:themeTint="D9"/>
+          <w:sz w:val="20"/>
+          <w:szCs w:val="20"/>
+        </w:rPr>
+        <w:t xml:space="preserve">). </w:t>
+      </w:r>
+      <w:r>
+        <w:rPr>
+          <w:rFonts w:ascii="Helvetica" w:hAnsi="Helvetica"/>
+          <w:i/>
+          <w:iCs/>
+          <w:color w:val="262626" w:themeColor="text1" w:themeTint="D9"/>
+          <w:sz w:val="20"/>
+          <w:szCs w:val="20"/>
+        </w:rPr>
+        <w:t>Variation in English stop voicing contrast in Singaporean Chinese and Malay bilingual preschoolers</w:t>
+      </w:r>
+      <w:r>
+        <w:rPr>
+          <w:rFonts w:ascii="Helvetica" w:hAnsi="Helvetica"/>
+          <w:i/>
+          <w:iCs/>
+          <w:color w:val="262626" w:themeColor="text1" w:themeTint="D9"/>
+          <w:sz w:val="20"/>
+          <w:szCs w:val="20"/>
+        </w:rPr>
+        <w:t xml:space="preserve"> </w:t>
+      </w:r>
+      <w:r>
+        <w:rPr>
+          <w:rFonts w:ascii="Helvetica" w:hAnsi="Helvetica"/>
+          <w:color w:val="262626" w:themeColor="text1" w:themeTint="D9"/>
+          <w:sz w:val="20"/>
+          <w:szCs w:val="20"/>
+        </w:rPr>
+        <w:t>[Oral presentation]</w:t>
+      </w:r>
+      <w:r>
+        <w:rPr>
+          <w:rFonts w:ascii="Helvetica" w:hAnsi="Helvetica"/>
+          <w:i/>
+          <w:iCs/>
+          <w:color w:val="262626" w:themeColor="text1" w:themeTint="D9"/>
+          <w:sz w:val="20"/>
+          <w:szCs w:val="20"/>
+        </w:rPr>
+        <w:t>.</w:t>
+      </w:r>
+      <w:r>
+        <w:rPr>
+          <w:rFonts w:ascii="Helvetica" w:hAnsi="Helvetica"/>
+          <w:color w:val="262626" w:themeColor="text1" w:themeTint="D9"/>
+          <w:sz w:val="20"/>
+          <w:szCs w:val="20"/>
+        </w:rPr>
+        <w:t xml:space="preserve"> New Ways of Analysing Variation – Asia Pacific 8, Singapore.</w:t>
+      </w:r>
+    </w:p>
+    <w:p>
+      <w:pPr>
+        <w:spacing w:line="276" w:lineRule="auto"/>
+        <w:ind w:left="709" w:hanging="709"/>
+        <w:rPr>
+          <w:rFonts w:ascii="Helvetica" w:hAnsi="Helvetica"/>
+          <w:color w:val="262626" w:themeColor="text1" w:themeTint="D9"/>
+          <w:sz w:val="20"/>
+          <w:szCs w:val="20"/>
+        </w:rPr>
+      </w:pPr>
+    </w:p>
+    <w:p>
+      <w:pPr>
+        <w:spacing w:line="276" w:lineRule="auto"/>
+        <w:ind w:left="709" w:hanging="709"/>
+        <w:rPr>
+          <w:rFonts w:ascii="Helvetica" w:hAnsi="Helvetica"/>
+          <w:color w:val="262626" w:themeColor="text1" w:themeTint="D9"/>
+          <w:sz w:val="20"/>
+          <w:szCs w:val="20"/>
+        </w:rPr>
+      </w:pPr>
+      <w:r>
+        <w:rPr>
+          <w:rFonts w:ascii="Helvetica" w:hAnsi="Helvetica"/>
+          <w:color w:val="262626" w:themeColor="text1" w:themeTint="D9"/>
+          <w:sz w:val="20"/>
+          <w:szCs w:val="20"/>
+        </w:rPr>
+        <w:t>Kwek, G.</w:t>
+      </w:r>
+      <w:r>
+        <w:rPr>
+          <w:rFonts w:ascii="Helvetica" w:hAnsi="Helvetica"/>
+          <w:color w:val="262626" w:themeColor="text1" w:themeTint="D9"/>
+          <w:sz w:val="20"/>
+          <w:szCs w:val="20"/>
+        </w:rPr>
+        <w:t>*</w:t>
+      </w:r>
+      <w:r>
+        <w:rPr>
+          <w:rFonts w:ascii="Helvetica" w:hAnsi="Helvetica"/>
+          <w:color w:val="262626" w:themeColor="text1" w:themeTint="D9"/>
+          <w:sz w:val="20"/>
+          <w:szCs w:val="20"/>
+        </w:rPr>
+        <w:t xml:space="preserve">, &amp; </w:t>
+      </w:r>
+      <w:r>
+        <w:rPr>
+          <w:rFonts w:ascii="Helvetica" w:hAnsi="Helvetica"/>
+          <w:b/>
+          <w:bCs/>
+          <w:color w:val="262626" w:themeColor="text1" w:themeTint="D9"/>
+          <w:sz w:val="20"/>
+          <w:szCs w:val="20"/>
+        </w:rPr>
+        <w:t xml:space="preserve">Sim, H. J. </w:t>
+      </w:r>
+      <w:r>
+        <w:rPr>
+          <w:rFonts w:ascii="Helvetica" w:hAnsi="Helvetica"/>
+          <w:color w:val="262626" w:themeColor="text1" w:themeTint="D9"/>
+          <w:sz w:val="20"/>
+          <w:szCs w:val="20"/>
+        </w:rPr>
+        <w:t>(2025, July</w:t>
+      </w:r>
+      <w:r>
+        <w:rPr>
+          <w:rFonts w:ascii="Helvetica" w:hAnsi="Helvetica"/>
+          <w:color w:val="262626" w:themeColor="text1" w:themeTint="D9"/>
+          <w:sz w:val="20"/>
+          <w:szCs w:val="20"/>
+        </w:rPr>
+        <w:t>, 17-18</w:t>
+      </w:r>
+      <w:r>
+        <w:rPr>
+          <w:rFonts w:ascii="Helvetica" w:hAnsi="Helvetica"/>
+          <w:color w:val="262626" w:themeColor="text1" w:themeTint="D9"/>
+          <w:sz w:val="20"/>
+          <w:szCs w:val="20"/>
+        </w:rPr>
+        <w:t xml:space="preserve">). </w:t>
+      </w:r>
+      <w:r>
+        <w:rPr>
+          <w:rFonts w:ascii="Helvetica" w:hAnsi="Helvetica"/>
+          <w:i/>
+          <w:iCs/>
+          <w:color w:val="262626" w:themeColor="text1" w:themeTint="D9"/>
+          <w:sz w:val="20"/>
+          <w:szCs w:val="20"/>
+        </w:rPr>
+        <w:t xml:space="preserve">Addressing challenges of the </w:t>
+      </w:r>
+      <w:r>
+        <w:rPr>
+          <w:rFonts w:ascii="Helvetica" w:hAnsi="Helvetica"/>
+          <w:i/>
+          <w:iCs/>
+          <w:color w:val="262626" w:themeColor="text1" w:themeTint="D9"/>
+          <w:sz w:val="20"/>
+          <w:szCs w:val="20"/>
+        </w:rPr>
+        <w:t>A</w:t>
+      </w:r>
+      <w:r>
+        <w:rPr>
+          <w:rFonts w:ascii="Helvetica" w:hAnsi="Helvetica"/>
+          <w:i/>
+          <w:iCs/>
+          <w:color w:val="262626" w:themeColor="text1" w:themeTint="D9"/>
+          <w:sz w:val="20"/>
+          <w:szCs w:val="20"/>
+        </w:rPr>
+        <w:t xml:space="preserve">sian English pronunciation classroom: A consideration of sociophonetic </w:t>
+      </w:r>
+      <w:r>
+        <w:rPr>
+          <w:rFonts w:ascii="Helvetica" w:hAnsi="Helvetica"/>
+          <w:i/>
+          <w:iCs/>
+          <w:color w:val="262626" w:themeColor="text1" w:themeTint="D9"/>
+          <w:sz w:val="20"/>
+          <w:szCs w:val="20"/>
+        </w:rPr>
+        <w:t xml:space="preserve">variation </w:t>
+      </w:r>
+      <w:r>
+        <w:rPr>
+          <w:rFonts w:ascii="Helvetica" w:hAnsi="Helvetica"/>
+          <w:color w:val="262626" w:themeColor="text1" w:themeTint="D9"/>
+          <w:sz w:val="20"/>
+          <w:szCs w:val="20"/>
+        </w:rPr>
+        <w:t>[Oral presentation]</w:t>
+      </w:r>
+      <w:r>
+        <w:rPr>
+          <w:rFonts w:ascii="Helvetica" w:hAnsi="Helvetica"/>
+          <w:color w:val="262626" w:themeColor="text1" w:themeTint="D9"/>
+          <w:sz w:val="20"/>
+          <w:szCs w:val="20"/>
+        </w:rPr>
+        <w:t>. 2025 KATE International Conference, Seoul, Korea.</w:t>
+      </w:r>
+    </w:p>
+    <w:p>
+      <w:pPr>
+        <w:spacing w:line="276" w:lineRule="auto"/>
+        <w:ind w:left="709" w:hanging="709"/>
+        <w:rPr>
+          <w:rFonts w:ascii="Helvetica" w:hAnsi="Helvetica"/>
+          <w:color w:val="262626" w:themeColor="text1" w:themeTint="D9"/>
+          <w:sz w:val="20"/>
+          <w:szCs w:val="20"/>
+        </w:rPr>
+      </w:pPr>
+    </w:p>
+    <w:p>
+      <w:pPr>
+        <w:spacing w:line="276" w:lineRule="auto"/>
+        <w:ind w:left="709" w:hanging="709"/>
+        <w:rPr>
+          <w:rFonts w:ascii="Helvetica" w:hAnsi="Helvetica"/>
+          <w:color w:val="262626" w:themeColor="text1" w:themeTint="D9"/>
+          <w:sz w:val="20"/>
+          <w:szCs w:val="20"/>
+        </w:rPr>
+      </w:pPr>
+      <w:r>
+        <w:rPr>
+          <w:rFonts w:ascii="Helvetica" w:hAnsi="Helvetica"/>
+          <w:b/>
+          <w:bCs/>
+          <w:color w:val="262626" w:themeColor="text1" w:themeTint="D9"/>
+          <w:sz w:val="20"/>
+          <w:szCs w:val="20"/>
+        </w:rPr>
+        <w:t>Sim, H. J.*</w:t>
+      </w:r>
+      <w:r>
+        <w:rPr>
+          <w:rFonts w:ascii="Helvetica" w:hAnsi="Helvetica"/>
+          <w:color w:val="262626" w:themeColor="text1" w:themeTint="D9"/>
+          <w:sz w:val="20"/>
+          <w:szCs w:val="20"/>
+        </w:rPr>
+        <w:t>, &amp; Jia Y. (2025, July</w:t>
+      </w:r>
+      <w:r>
+        <w:rPr>
+          <w:rFonts w:ascii="Helvetica" w:hAnsi="Helvetica"/>
+          <w:color w:val="262626" w:themeColor="text1" w:themeTint="D9"/>
+          <w:sz w:val="20"/>
+          <w:szCs w:val="20"/>
+        </w:rPr>
+        <w:t>, 25-27</w:t>
+      </w:r>
+      <w:r>
+        <w:rPr>
+          <w:rFonts w:ascii="Helvetica" w:hAnsi="Helvetica"/>
+          <w:color w:val="262626" w:themeColor="text1" w:themeTint="D9"/>
+          <w:sz w:val="20"/>
+          <w:szCs w:val="20"/>
+        </w:rPr>
+        <w:t xml:space="preserve">). </w:t>
+      </w:r>
+      <w:r>
+        <w:rPr>
+          <w:rFonts w:ascii="Helvetica" w:hAnsi="Helvetica"/>
+          <w:i/>
+          <w:iCs/>
+          <w:color w:val="262626" w:themeColor="text1" w:themeTint="D9"/>
+          <w:sz w:val="20"/>
+          <w:szCs w:val="20"/>
+        </w:rPr>
+        <w:t>Trading relations of acoustic cues in English stop voicing contrast among Chinese and Malay bilingual preschoolers in Singapore</w:t>
+      </w:r>
+      <w:r>
+        <w:rPr>
+          <w:rFonts w:ascii="Helvetica" w:hAnsi="Helvetica"/>
+          <w:i/>
+          <w:iCs/>
+          <w:color w:val="262626" w:themeColor="text1" w:themeTint="D9"/>
+          <w:sz w:val="20"/>
+          <w:szCs w:val="20"/>
+        </w:rPr>
+        <w:t xml:space="preserve"> </w:t>
+      </w:r>
+      <w:r>
+        <w:rPr>
+          <w:rFonts w:ascii="Helvetica" w:hAnsi="Helvetica"/>
+          <w:color w:val="262626" w:themeColor="text1" w:themeTint="D9"/>
+          <w:sz w:val="20"/>
+          <w:szCs w:val="20"/>
+        </w:rPr>
+        <w:t>[Oral presentation]</w:t>
+      </w:r>
+      <w:r>
+        <w:rPr>
+          <w:rFonts w:ascii="Helvetica" w:hAnsi="Helvetica"/>
+          <w:color w:val="262626" w:themeColor="text1" w:themeTint="D9"/>
+          <w:sz w:val="20"/>
+          <w:szCs w:val="20"/>
+        </w:rPr>
+        <w:t>. International Association for World Englishes</w:t>
+      </w:r>
+      <w:r>
+        <w:rPr>
+          <w:rFonts w:ascii="Helvetica" w:hAnsi="Helvetica"/>
+          <w:color w:val="262626" w:themeColor="text1" w:themeTint="D9"/>
+          <w:sz w:val="20"/>
+          <w:szCs w:val="20"/>
+        </w:rPr>
+        <w:t xml:space="preserve"> Conference</w:t>
+      </w:r>
+      <w:r>
+        <w:rPr>
+          <w:rFonts w:ascii="Helvetica" w:hAnsi="Helvetica"/>
+          <w:color w:val="262626" w:themeColor="text1" w:themeTint="D9"/>
+          <w:sz w:val="20"/>
+          <w:szCs w:val="20"/>
+        </w:rPr>
+        <w:t xml:space="preserve"> 26 (IAWE26), Giessen, Germany.</w:t>
+      </w:r>
+    </w:p>
+    <w:p>
+      <w:pPr>
+        <w:spacing w:line="276" w:lineRule="auto"/>
+        <w:rPr>
+          <w:rFonts w:ascii="Helvetica" w:hAnsi="Helvetica"/>
+          <w:b/>
+          <w:bCs/>
+          <w:color w:val="262626" w:themeColor="text1" w:themeTint="D9"/>
+          <w:sz w:val="20"/>
+          <w:szCs w:val="20"/>
+        </w:rPr>
+      </w:pPr>
+    </w:p>
+    <w:p>
+      <w:pPr>
+        <w:spacing w:line="276" w:lineRule="auto"/>
+        <w:ind w:left="709" w:hanging="709"/>
+        <w:rPr>
+          <w:rFonts w:ascii="Helvetica" w:hAnsi="Helvetica"/>
+          <w:b/>
+          <w:bCs/>
+          <w:color w:val="262626" w:themeColor="text1" w:themeTint="D9"/>
+          <w:sz w:val="20"/>
+          <w:szCs w:val="20"/>
+        </w:rPr>
+      </w:pPr>
+      <w:r>
+        <w:rPr>
+          <w:rFonts w:ascii="Helvetica" w:hAnsi="Helvetica"/>
+          <w:b/>
+          <w:bCs/>
+          <w:color w:val="262626" w:themeColor="text1" w:themeTint="D9"/>
+          <w:sz w:val="20"/>
+          <w:szCs w:val="20"/>
+        </w:rPr>
+        <w:t>Sim, J. H.</w:t>
+      </w:r>
+      <w:r>
+        <w:rPr>
+          <w:rFonts w:ascii="Helvetica" w:hAnsi="Helvetica"/>
+          <w:b/>
+          <w:bCs/>
+          <w:color w:val="262626" w:themeColor="text1" w:themeTint="D9"/>
+          <w:sz w:val="20"/>
+          <w:szCs w:val="20"/>
+        </w:rPr>
+        <w:t>*</w:t>
+      </w:r>
+      <w:r>
+        <w:rPr>
+          <w:rFonts w:ascii="Helvetica" w:hAnsi="Helvetica"/>
+          <w:b/>
+          <w:bCs/>
+          <w:color w:val="262626" w:themeColor="text1" w:themeTint="D9"/>
+          <w:sz w:val="20"/>
+          <w:szCs w:val="20"/>
+        </w:rPr>
+        <w:t xml:space="preserve">, </w:t>
+      </w:r>
+      <w:r>
+        <w:rPr>
+          <w:rFonts w:ascii="Helvetica" w:hAnsi="Helvetica"/>
+          <w:color w:val="262626" w:themeColor="text1" w:themeTint="D9"/>
+          <w:sz w:val="20"/>
+          <w:szCs w:val="20"/>
+        </w:rPr>
+        <w:t>Schwarz, J., Li, K. K., Chong, A</w:t>
+      </w:r>
+      <w:r>
+        <w:rPr>
+          <w:rFonts w:ascii="Helvetica" w:hAnsi="Helvetica"/>
+          <w:color w:val="262626" w:themeColor="text1" w:themeTint="D9"/>
+          <w:sz w:val="20"/>
+          <w:szCs w:val="20"/>
+        </w:rPr>
+        <w:t>*</w:t>
+      </w:r>
+      <w:r>
+        <w:rPr>
+          <w:rFonts w:ascii="Helvetica" w:hAnsi="Helvetica"/>
+          <w:color w:val="262626" w:themeColor="text1" w:themeTint="D9"/>
+          <w:sz w:val="20"/>
+          <w:szCs w:val="20"/>
+        </w:rPr>
+        <w:t>. (2025, June</w:t>
+      </w:r>
+      <w:r>
+        <w:rPr>
+          <w:rFonts w:ascii="Helvetica" w:hAnsi="Helvetica"/>
+          <w:color w:val="262626" w:themeColor="text1" w:themeTint="D9"/>
+          <w:sz w:val="20"/>
+          <w:szCs w:val="20"/>
+        </w:rPr>
+        <w:t>, 25-27</w:t>
+      </w:r>
+      <w:r>
+        <w:rPr>
+          <w:rFonts w:ascii="Helvetica" w:hAnsi="Helvetica"/>
+          <w:color w:val="262626" w:themeColor="text1" w:themeTint="D9"/>
+          <w:sz w:val="20"/>
+          <w:szCs w:val="20"/>
+        </w:rPr>
+        <w:t>). </w:t>
+      </w:r>
+      <w:r>
+        <w:rPr>
+          <w:rFonts w:ascii="Helvetica" w:hAnsi="Helvetica"/>
+          <w:i/>
+          <w:iCs/>
+          <w:color w:val="262626" w:themeColor="text1" w:themeTint="D9"/>
+          <w:sz w:val="20"/>
+          <w:szCs w:val="20"/>
+        </w:rPr>
+        <w:t>Perceptual sensitivity to stress-based f0 in Singapore English</w:t>
+      </w:r>
+      <w:r>
+        <w:rPr>
+          <w:rFonts w:ascii="Helvetica" w:hAnsi="Helvetica"/>
+          <w:color w:val="262626" w:themeColor="text1" w:themeTint="D9"/>
+          <w:sz w:val="20"/>
+          <w:szCs w:val="20"/>
+        </w:rPr>
+        <w:t xml:space="preserve"> [Oral presentation]</w:t>
+      </w:r>
+      <w:r>
+        <w:rPr>
+          <w:rFonts w:ascii="Helvetica" w:hAnsi="Helvetica"/>
+          <w:color w:val="262626" w:themeColor="text1" w:themeTint="D9"/>
+          <w:sz w:val="20"/>
+          <w:szCs w:val="20"/>
+        </w:rPr>
+        <w:t>. 6th Phonetics and Phonology in Europe (PAPE2025), Palma, Spain.</w:t>
+      </w:r>
+    </w:p>
+    <w:p>
+      <w:pPr>
+        <w:spacing w:line="276" w:lineRule="auto"/>
+        <w:ind w:left="709" w:hanging="709"/>
+        <w:rPr>
+          <w:rFonts w:ascii="Helvetica" w:hAnsi="Helvetica"/>
           <w:b/>
           <w:bCs/>
           <w:color w:val="262626" w:themeColor="text1" w:themeTint="D9"/>
@@ -5841,6 +6567,7 @@
           <w:sz w:val="20"/>
           <w:szCs w:val="20"/>
         </w:rPr>
+        <w:lastRenderedPageBreak/>
         <w:t>Sim, J. H.*</w:t>
       </w:r>
       <w:r>
@@ -6137,7 +6864,7 @@
         </w:rPr>
         <w:t xml:space="preserve"> presentation]. UK Language Variation and Change 13. University of Glasgow. </w:t>
       </w:r>
-      <w:hyperlink r:id="rId11" w:history="1">
+      <w:hyperlink r:id="rId10" w:history="1">
         <w:r>
           <w:rPr>
             <w:rStyle w:val="Hyperlink"/>
@@ -7006,6 +7733,7 @@
           <w:sz w:val="20"/>
           <w:szCs w:val="20"/>
         </w:rPr>
+        <w:lastRenderedPageBreak/>
         <w:t>Sim, J. H.</w:t>
       </w:r>
       <w:r>
@@ -7523,7 +8251,6 @@
           <w:sz w:val="20"/>
           <w:szCs w:val="20"/>
         </w:rPr>
-        <w:lastRenderedPageBreak/>
         <w:t>Sim, J. H.</w:t>
       </w:r>
       <w:r>
@@ -8163,6 +8890,7 @@
           <w:sz w:val="20"/>
           <w:szCs w:val="20"/>
         </w:rPr>
+        <w:lastRenderedPageBreak/>
         <w:t>Sim, J. H.</w:t>
       </w:r>
       <w:r>
@@ -8674,7 +9402,6 @@
                 <w:sz w:val="20"/>
                 <w:szCs w:val="20"/>
               </w:rPr>
-              <w:lastRenderedPageBreak/>
               <w:t>2022 – 2025</w:t>
             </w:r>
           </w:p>
@@ -8721,7 +9448,6 @@
                 <w:sz w:val="20"/>
                 <w:szCs w:val="20"/>
               </w:rPr>
-              <w:lastRenderedPageBreak/>
               <w:t>Language acquisition studies</w:t>
             </w:r>
           </w:p>
@@ -8820,7 +9546,6 @@
                 <w:sz w:val="20"/>
                 <w:szCs w:val="20"/>
               </w:rPr>
-              <w:lastRenderedPageBreak/>
               <w:t>Practical pronunciation for teachers</w:t>
             </w:r>
             <w:r>
@@ -8911,7 +9636,6 @@
                 <w:sz w:val="20"/>
                 <w:szCs w:val="20"/>
               </w:rPr>
-              <w:lastRenderedPageBreak/>
               <w:t>Supervision</w:t>
             </w:r>
           </w:p>
@@ -9063,7 +9787,6 @@
           <w:p>
             <w:pPr>
               <w:spacing w:line="276" w:lineRule="auto"/>
-              <w:ind w:left="-59"/>
               <w:rPr>
                 <w:rFonts w:ascii="Helvetica" w:hAnsi="Helvetica"/>
                 <w:bCs/>
@@ -9345,7 +10068,7 @@
                 <w:sz w:val="18"/>
                 <w:szCs w:val="18"/>
               </w:rPr>
-              <w:t>Nov 25</w:t>
+              <w:t>Nov 2</w:t>
             </w:r>
             <w:r>
               <w:rPr>
@@ -9354,7 +10077,7 @@
                 <w:sz w:val="18"/>
                 <w:szCs w:val="18"/>
               </w:rPr>
-              <w:t xml:space="preserve"> – Oct 2</w:t>
+              <w:t>5</w:t>
             </w:r>
             <w:r>
               <w:rPr>
@@ -9363,6 +10086,15 @@
                 <w:sz w:val="18"/>
                 <w:szCs w:val="18"/>
               </w:rPr>
+              <w:t xml:space="preserve"> – Oct 2</w:t>
+            </w:r>
+            <w:r>
+              <w:rPr>
+                <w:rFonts w:ascii="Helvetica" w:hAnsi="Helvetica" w:cs="Arial"/>
+                <w:color w:val="262626" w:themeColor="text1" w:themeTint="D9"/>
+                <w:sz w:val="18"/>
+                <w:szCs w:val="18"/>
+              </w:rPr>
               <w:t>8</w:t>
             </w:r>
           </w:p>
@@ -9495,7 +10227,7 @@
                 <w:sz w:val="20"/>
                 <w:szCs w:val="20"/>
               </w:rPr>
-              <w:t>110,000,00</w:t>
+              <w:t>110,000.00</w:t>
             </w:r>
             <w:r>
               <w:rPr>
@@ -10144,6 +10876,7 @@
                 <w:sz w:val="20"/>
                 <w:szCs w:val="20"/>
               </w:rPr>
+              <w:lastRenderedPageBreak/>
               <w:t>2021</w:t>
             </w:r>
           </w:p>
@@ -12729,6 +13462,7 @@
                 <w:sz w:val="20"/>
                 <w:szCs w:val="20"/>
               </w:rPr>
+              <w:lastRenderedPageBreak/>
               <w:t>2021 – 2022</w:t>
             </w:r>
           </w:p>
@@ -13239,14 +13973,43 @@
                 <w:szCs w:val="20"/>
               </w:rPr>
             </w:pPr>
-            <w:r>
-              <w:rPr>
-                <w:rFonts w:ascii="Helvetica" w:hAnsi="Helvetica" w:cs="Arial"/>
-                <w:color w:val="262626" w:themeColor="text1" w:themeTint="D9"/>
-                <w:sz w:val="20"/>
-                <w:szCs w:val="20"/>
-              </w:rPr>
-              <w:t>Reviewer for:</w:t>
+            <w:proofErr w:type="spellStart"/>
+            <w:r>
+              <w:rPr>
+                <w:rFonts w:ascii="Helvetica" w:hAnsi="Helvetica" w:cs="Arial"/>
+                <w:color w:val="262626" w:themeColor="text1" w:themeTint="D9"/>
+                <w:sz w:val="20"/>
+                <w:szCs w:val="20"/>
+              </w:rPr>
+              <w:t>Adhoc</w:t>
+            </w:r>
+            <w:proofErr w:type="spellEnd"/>
+            <w:r>
+              <w:rPr>
+                <w:rFonts w:ascii="Helvetica" w:hAnsi="Helvetica" w:cs="Arial"/>
+                <w:color w:val="262626" w:themeColor="text1" w:themeTint="D9"/>
+                <w:sz w:val="20"/>
+                <w:szCs w:val="20"/>
+              </w:rPr>
+              <w:t xml:space="preserve"> r</w:t>
+            </w:r>
+            <w:r>
+              <w:rPr>
+                <w:rFonts w:ascii="Helvetica" w:hAnsi="Helvetica" w:cs="Arial"/>
+                <w:color w:val="262626" w:themeColor="text1" w:themeTint="D9"/>
+                <w:sz w:val="20"/>
+                <w:szCs w:val="20"/>
+              </w:rPr>
+              <w:t>eviewer</w:t>
+            </w:r>
+            <w:r>
+              <w:rPr>
+                <w:rFonts w:ascii="Helvetica" w:hAnsi="Helvetica" w:cs="Arial"/>
+                <w:color w:val="262626" w:themeColor="text1" w:themeTint="D9"/>
+                <w:sz w:val="20"/>
+                <w:szCs w:val="20"/>
+              </w:rPr>
+              <w:t>:</w:t>
             </w:r>
           </w:p>
         </w:tc>
@@ -13274,6 +14037,52 @@
               <w:ind w:left="177" w:hanging="142"/>
               <w:rPr>
                 <w:rFonts w:ascii="Helvetica" w:hAnsi="Helvetica" w:cs="Arial"/>
+                <w:b/>
+                <w:bCs/>
+                <w:color w:val="262626" w:themeColor="text1" w:themeTint="D9"/>
+                <w:sz w:val="20"/>
+                <w:szCs w:val="20"/>
+              </w:rPr>
+            </w:pPr>
+            <w:r>
+              <w:rPr>
+                <w:rFonts w:ascii="Helvetica" w:hAnsi="Helvetica" w:cs="Arial"/>
+                <w:b/>
+                <w:bCs/>
+                <w:color w:val="262626" w:themeColor="text1" w:themeTint="D9"/>
+                <w:sz w:val="20"/>
+                <w:szCs w:val="20"/>
+              </w:rPr>
+              <w:t>Conferences</w:t>
+            </w:r>
+          </w:p>
+          <w:p>
+            <w:pPr>
+              <w:spacing w:line="276" w:lineRule="auto"/>
+              <w:ind w:left="177" w:hanging="142"/>
+              <w:rPr>
+                <w:rFonts w:ascii="Helvetica" w:hAnsi="Helvetica" w:cs="Arial"/>
+                <w:color w:val="262626" w:themeColor="text1" w:themeTint="D9"/>
+                <w:sz w:val="20"/>
+                <w:szCs w:val="20"/>
+              </w:rPr>
+            </w:pPr>
+            <w:r>
+              <w:rPr>
+                <w:rFonts w:ascii="Helvetica" w:hAnsi="Helvetica" w:cs="Arial"/>
+                <w:color w:val="262626" w:themeColor="text1" w:themeTint="D9"/>
+                <w:sz w:val="20"/>
+                <w:szCs w:val="20"/>
+              </w:rPr>
+              <w:t>UKLVC15 (2025)</w:t>
+            </w:r>
+          </w:p>
+          <w:p>
+            <w:pPr>
+              <w:spacing w:line="276" w:lineRule="auto"/>
+              <w:ind w:left="177" w:hanging="142"/>
+              <w:rPr>
+                <w:rFonts w:ascii="Helvetica" w:hAnsi="Helvetica" w:cs="Arial"/>
                 <w:color w:val="262626" w:themeColor="text1" w:themeTint="D9"/>
                 <w:sz w:val="20"/>
                 <w:szCs w:val="20"/>
@@ -13288,52 +14097,55 @@
                 <w:sz w:val="20"/>
                 <w:szCs w:val="20"/>
               </w:rPr>
-              <w:t xml:space="preserve">Second Language Research </w:t>
-            </w:r>
-            <w:r>
-              <w:rPr>
-                <w:rFonts w:ascii="Helvetica" w:hAnsi="Helvetica" w:cs="Arial"/>
-                <w:color w:val="262626" w:themeColor="text1" w:themeTint="D9"/>
-                <w:sz w:val="20"/>
-                <w:szCs w:val="20"/>
-              </w:rPr>
-              <w:t>(</w:t>
-            </w:r>
-            <w:r>
-              <w:rPr>
-                <w:rFonts w:ascii="Helvetica" w:hAnsi="Helvetica" w:cs="Arial"/>
-                <w:color w:val="262626" w:themeColor="text1" w:themeTint="D9"/>
-                <w:sz w:val="20"/>
-                <w:szCs w:val="20"/>
-              </w:rPr>
-              <w:t xml:space="preserve">SAGE; </w:t>
-            </w:r>
-            <w:r>
-              <w:rPr>
-                <w:rFonts w:ascii="Helvetica" w:hAnsi="Helvetica" w:cs="Arial"/>
-                <w:color w:val="262626" w:themeColor="text1" w:themeTint="D9"/>
-                <w:sz w:val="20"/>
-                <w:szCs w:val="20"/>
-              </w:rPr>
-              <w:t>2023</w:t>
-            </w:r>
-            <w:r>
-              <w:rPr>
-                <w:rFonts w:ascii="Helvetica" w:hAnsi="Helvetica" w:cs="Arial"/>
-                <w:color w:val="262626" w:themeColor="text1" w:themeTint="D9"/>
-                <w:sz w:val="20"/>
-                <w:szCs w:val="20"/>
-              </w:rPr>
-              <w:t>-2024</w:t>
-            </w:r>
-            <w:r>
-              <w:rPr>
-                <w:rFonts w:ascii="Helvetica" w:hAnsi="Helvetica" w:cs="Arial"/>
-                <w:color w:val="262626" w:themeColor="text1" w:themeTint="D9"/>
-                <w:sz w:val="20"/>
-                <w:szCs w:val="20"/>
-              </w:rPr>
-              <w:t>)</w:t>
+              <w:t xml:space="preserve">Speech Prosody </w:t>
+            </w:r>
+            <w:r>
+              <w:rPr>
+                <w:rFonts w:ascii="Helvetica" w:hAnsi="Helvetica" w:cs="Arial"/>
+                <w:color w:val="262626" w:themeColor="text1" w:themeTint="D9"/>
+                <w:sz w:val="20"/>
+                <w:szCs w:val="20"/>
+              </w:rPr>
+              <w:t>(2024)</w:t>
+            </w:r>
+          </w:p>
+          <w:p>
+            <w:pPr>
+              <w:spacing w:line="276" w:lineRule="auto"/>
+              <w:ind w:left="177" w:hanging="142"/>
+              <w:rPr>
+                <w:rFonts w:ascii="Helvetica" w:hAnsi="Helvetica" w:cs="Arial"/>
+                <w:b/>
+                <w:bCs/>
+                <w:color w:val="262626" w:themeColor="text1" w:themeTint="D9"/>
+                <w:sz w:val="20"/>
+                <w:szCs w:val="20"/>
+              </w:rPr>
+            </w:pPr>
+          </w:p>
+          <w:p>
+            <w:pPr>
+              <w:spacing w:line="276" w:lineRule="auto"/>
+              <w:ind w:left="177" w:hanging="142"/>
+              <w:rPr>
+                <w:rFonts w:ascii="Helvetica" w:hAnsi="Helvetica" w:cs="Arial"/>
+                <w:b/>
+                <w:bCs/>
+                <w:color w:val="262626" w:themeColor="text1" w:themeTint="D9"/>
+                <w:sz w:val="20"/>
+                <w:szCs w:val="20"/>
+              </w:rPr>
+            </w:pPr>
+            <w:r>
+              <w:rPr>
+                <w:rFonts w:ascii="Helvetica" w:hAnsi="Helvetica" w:cs="Arial"/>
+                <w:b/>
+                <w:bCs/>
+                <w:color w:val="262626" w:themeColor="text1" w:themeTint="D9"/>
+                <w:sz w:val="20"/>
+                <w:szCs w:val="20"/>
+              </w:rPr>
+              <w:t>Journals and books</w:t>
             </w:r>
           </w:p>
           <w:p>
@@ -13356,16 +14168,16 @@
                 <w:sz w:val="20"/>
                 <w:szCs w:val="20"/>
               </w:rPr>
-              <w:t xml:space="preserve">Language Learning and Development </w:t>
-            </w:r>
-            <w:r>
-              <w:rPr>
-                <w:rFonts w:ascii="Helvetica" w:hAnsi="Helvetica" w:cs="Arial"/>
-                <w:color w:val="262626" w:themeColor="text1" w:themeTint="D9"/>
-                <w:sz w:val="20"/>
-                <w:szCs w:val="20"/>
-              </w:rPr>
-              <w:t>(Taylor &amp; Francis; 2023)</w:t>
+              <w:t>International Journal of Bilingualism</w:t>
+            </w:r>
+            <w:r>
+              <w:rPr>
+                <w:rFonts w:ascii="Helvetica" w:hAnsi="Helvetica" w:cs="Arial"/>
+                <w:color w:val="262626" w:themeColor="text1" w:themeTint="D9"/>
+                <w:sz w:val="20"/>
+                <w:szCs w:val="20"/>
+              </w:rPr>
+              <w:t xml:space="preserve"> (SAGE; 2025)</w:t>
             </w:r>
           </w:p>
           <w:p>
@@ -13388,16 +14200,52 @@
                 <w:sz w:val="20"/>
                 <w:szCs w:val="20"/>
               </w:rPr>
-              <w:t xml:space="preserve">Speech Prosody </w:t>
-            </w:r>
-            <w:r>
-              <w:rPr>
-                <w:rFonts w:ascii="Helvetica" w:hAnsi="Helvetica" w:cs="Arial"/>
-                <w:color w:val="262626" w:themeColor="text1" w:themeTint="D9"/>
-                <w:sz w:val="20"/>
-                <w:szCs w:val="20"/>
-              </w:rPr>
-              <w:t>(International conference; 2024)</w:t>
+              <w:t xml:space="preserve">Second Language Research </w:t>
+            </w:r>
+            <w:r>
+              <w:rPr>
+                <w:rFonts w:ascii="Helvetica" w:hAnsi="Helvetica" w:cs="Arial"/>
+                <w:color w:val="262626" w:themeColor="text1" w:themeTint="D9"/>
+                <w:sz w:val="20"/>
+                <w:szCs w:val="20"/>
+              </w:rPr>
+              <w:t>(</w:t>
+            </w:r>
+            <w:r>
+              <w:rPr>
+                <w:rFonts w:ascii="Helvetica" w:hAnsi="Helvetica" w:cs="Arial"/>
+                <w:color w:val="262626" w:themeColor="text1" w:themeTint="D9"/>
+                <w:sz w:val="20"/>
+                <w:szCs w:val="20"/>
+              </w:rPr>
+              <w:t xml:space="preserve">SAGE; </w:t>
+            </w:r>
+            <w:r>
+              <w:rPr>
+                <w:rFonts w:ascii="Helvetica" w:hAnsi="Helvetica" w:cs="Arial"/>
+                <w:color w:val="262626" w:themeColor="text1" w:themeTint="D9"/>
+                <w:sz w:val="20"/>
+                <w:szCs w:val="20"/>
+              </w:rPr>
+              <w:t>2023</w:t>
+            </w:r>
+            <w:r>
+              <w:rPr>
+                <w:rFonts w:ascii="Helvetica" w:hAnsi="Helvetica" w:cs="Arial"/>
+                <w:color w:val="262626" w:themeColor="text1" w:themeTint="D9"/>
+                <w:sz w:val="20"/>
+                <w:szCs w:val="20"/>
+              </w:rPr>
+              <w:t>-2024</w:t>
+            </w:r>
+            <w:r>
+              <w:rPr>
+                <w:rFonts w:ascii="Helvetica" w:hAnsi="Helvetica" w:cs="Arial"/>
+                <w:color w:val="262626" w:themeColor="text1" w:themeTint="D9"/>
+                <w:sz w:val="20"/>
+                <w:szCs w:val="20"/>
+              </w:rPr>
+              <w:t>)</w:t>
             </w:r>
           </w:p>
           <w:p>
@@ -13420,6 +14268,38 @@
                 <w:sz w:val="20"/>
                 <w:szCs w:val="20"/>
               </w:rPr>
+              <w:t xml:space="preserve">Language Learning and Development </w:t>
+            </w:r>
+            <w:r>
+              <w:rPr>
+                <w:rFonts w:ascii="Helvetica" w:hAnsi="Helvetica" w:cs="Arial"/>
+                <w:color w:val="262626" w:themeColor="text1" w:themeTint="D9"/>
+                <w:sz w:val="20"/>
+                <w:szCs w:val="20"/>
+              </w:rPr>
+              <w:t>(Taylor &amp; Francis; 2023)</w:t>
+            </w:r>
+          </w:p>
+          <w:p>
+            <w:pPr>
+              <w:spacing w:line="276" w:lineRule="auto"/>
+              <w:ind w:left="177" w:hanging="142"/>
+              <w:rPr>
+                <w:rFonts w:ascii="Helvetica" w:hAnsi="Helvetica" w:cs="Arial"/>
+                <w:color w:val="262626" w:themeColor="text1" w:themeTint="D9"/>
+                <w:sz w:val="20"/>
+                <w:szCs w:val="20"/>
+              </w:rPr>
+            </w:pPr>
+            <w:r>
+              <w:rPr>
+                <w:rFonts w:ascii="Helvetica" w:hAnsi="Helvetica" w:cs="Arial"/>
+                <w:i/>
+                <w:iCs/>
+                <w:color w:val="262626" w:themeColor="text1" w:themeTint="D9"/>
+                <w:sz w:val="20"/>
+                <w:szCs w:val="20"/>
+              </w:rPr>
               <w:t>Multilingual acquisition and learning: An ecosystemic view to diversity</w:t>
             </w:r>
             <w:r>
@@ -13430,6 +14310,158 @@
                 <w:szCs w:val="20"/>
               </w:rPr>
               <w:t xml:space="preserve"> (John Benjamins book chapter; 2023)</w:t>
+            </w:r>
+          </w:p>
+          <w:p>
+            <w:pPr>
+              <w:spacing w:line="276" w:lineRule="auto"/>
+              <w:ind w:left="177" w:hanging="142"/>
+              <w:rPr>
+                <w:rFonts w:ascii="Helvetica" w:hAnsi="Helvetica" w:cs="Arial"/>
+                <w:color w:val="262626" w:themeColor="text1" w:themeTint="D9"/>
+                <w:sz w:val="20"/>
+                <w:szCs w:val="20"/>
+              </w:rPr>
+            </w:pPr>
+          </w:p>
+        </w:tc>
+      </w:tr>
+      <w:tr>
+        <w:tblPrEx>
+          <w:tblBorders>
+            <w:top w:val="none" w:sz="0" w:space="0" w:color="auto"/>
+            <w:left w:val="none" w:sz="0" w:space="0" w:color="auto"/>
+            <w:bottom w:val="none" w:sz="0" w:space="0" w:color="auto"/>
+            <w:right w:val="none" w:sz="0" w:space="0" w:color="auto"/>
+            <w:insideH w:val="none" w:sz="0" w:space="0" w:color="auto"/>
+            <w:insideV w:val="none" w:sz="0" w:space="0" w:color="auto"/>
+          </w:tblBorders>
+        </w:tblPrEx>
+        <w:trPr>
+          <w:trHeight w:val="283"/>
+        </w:trPr>
+        <w:tc>
+          <w:tcPr>
+            <w:tcW w:w="1740" w:type="dxa"/>
+          </w:tcPr>
+          <w:p>
+            <w:pPr>
+              <w:spacing w:line="276" w:lineRule="auto"/>
+              <w:ind w:left="-64"/>
+              <w:rPr>
+                <w:rFonts w:ascii="Helvetica" w:hAnsi="Helvetica" w:cs="Arial"/>
+                <w:color w:val="262626" w:themeColor="text1" w:themeTint="D9"/>
+                <w:sz w:val="20"/>
+                <w:szCs w:val="20"/>
+              </w:rPr>
+            </w:pPr>
+            <w:r>
+              <w:rPr>
+                <w:rFonts w:ascii="Helvetica" w:hAnsi="Helvetica" w:cs="Arial"/>
+                <w:color w:val="262626" w:themeColor="text1" w:themeTint="D9"/>
+                <w:sz w:val="20"/>
+                <w:szCs w:val="20"/>
+              </w:rPr>
+              <w:t>Organiser:</w:t>
+            </w:r>
+          </w:p>
+        </w:tc>
+        <w:tc>
+          <w:tcPr>
+            <w:tcW w:w="7309" w:type="dxa"/>
+          </w:tcPr>
+          <w:p>
+            <w:pPr>
+              <w:spacing w:line="276" w:lineRule="auto"/>
+              <w:ind w:left="177" w:hanging="142"/>
+              <w:rPr>
+                <w:rFonts w:ascii="Helvetica" w:hAnsi="Helvetica" w:cs="Arial"/>
+                <w:b/>
+                <w:bCs/>
+                <w:color w:val="262626" w:themeColor="text1" w:themeTint="D9"/>
+                <w:sz w:val="20"/>
+                <w:szCs w:val="20"/>
+              </w:rPr>
+            </w:pPr>
+            <w:r>
+              <w:rPr>
+                <w:rFonts w:ascii="Helvetica" w:hAnsi="Helvetica" w:cs="Arial"/>
+                <w:b/>
+                <w:bCs/>
+                <w:color w:val="262626" w:themeColor="text1" w:themeTint="D9"/>
+                <w:sz w:val="20"/>
+                <w:szCs w:val="20"/>
+              </w:rPr>
+              <w:t>New Ways of Analysing Variation – Asia Pacific 8</w:t>
+            </w:r>
+          </w:p>
+          <w:p>
+            <w:pPr>
+              <w:spacing w:line="276" w:lineRule="auto"/>
+              <w:ind w:left="177" w:hanging="142"/>
+              <w:rPr>
+                <w:rFonts w:ascii="Helvetica" w:hAnsi="Helvetica" w:cs="Arial"/>
+                <w:color w:val="262626" w:themeColor="text1" w:themeTint="D9"/>
+                <w:sz w:val="20"/>
+                <w:szCs w:val="20"/>
+              </w:rPr>
+            </w:pPr>
+            <w:r>
+              <w:rPr>
+                <w:rFonts w:ascii="Helvetica" w:hAnsi="Helvetica" w:cs="Arial"/>
+                <w:color w:val="262626" w:themeColor="text1" w:themeTint="D9"/>
+                <w:sz w:val="20"/>
+                <w:szCs w:val="20"/>
+              </w:rPr>
+              <w:t>Singapor</w:t>
+            </w:r>
+            <w:r>
+              <w:rPr>
+                <w:rFonts w:ascii="Helvetica" w:hAnsi="Helvetica" w:cs="Arial"/>
+                <w:color w:val="262626" w:themeColor="text1" w:themeTint="D9"/>
+                <w:sz w:val="20"/>
+                <w:szCs w:val="20"/>
+              </w:rPr>
+              <w:t>e</w:t>
+            </w:r>
+            <w:r>
+              <w:rPr>
+                <w:rFonts w:ascii="Helvetica" w:hAnsi="Helvetica" w:cs="Arial"/>
+                <w:color w:val="262626" w:themeColor="text1" w:themeTint="D9"/>
+                <w:sz w:val="20"/>
+                <w:szCs w:val="20"/>
+              </w:rPr>
+              <w:t>, 4</w:t>
+            </w:r>
+            <w:r>
+              <w:rPr>
+                <w:rFonts w:ascii="Helvetica" w:hAnsi="Helvetica" w:cs="Arial"/>
+                <w:color w:val="262626" w:themeColor="text1" w:themeTint="D9"/>
+                <w:sz w:val="20"/>
+                <w:szCs w:val="20"/>
+              </w:rPr>
+              <w:t>–7 August 2025</w:t>
+            </w:r>
+          </w:p>
+          <w:p>
+            <w:pPr>
+              <w:spacing w:line="276" w:lineRule="auto"/>
+              <w:ind w:left="177" w:hanging="142"/>
+              <w:rPr>
+                <w:rFonts w:ascii="Helvetica" w:hAnsi="Helvetica" w:cs="Arial"/>
+                <w:color w:val="262626" w:themeColor="text1" w:themeTint="D9"/>
+                <w:sz w:val="20"/>
+                <w:szCs w:val="20"/>
+              </w:rPr>
+            </w:pPr>
+            <w:r>
+              <w:rPr>
+                <w:rFonts w:ascii="Helvetica" w:hAnsi="Helvetica" w:cs="Arial"/>
+                <w:color w:val="262626" w:themeColor="text1" w:themeTint="D9"/>
+                <w:sz w:val="20"/>
+                <w:szCs w:val="20"/>
+              </w:rPr>
+              <w:t>Co-chair</w:t>
             </w:r>
           </w:p>
         </w:tc>
@@ -13677,7 +14709,6 @@
                 <w:sz w:val="20"/>
                 <w:szCs w:val="20"/>
               </w:rPr>
-              <w:lastRenderedPageBreak/>
               <w:t>2024 –</w:t>
             </w:r>
             <w:r>

</xml_diff>

<commit_message>
updated cv and added lns paper
</commit_message>
<xml_diff>
--- a/assets/documents/cv (3.8.25).docx
+++ b/assets/documents/cv (3.8.25).docx
@@ -14125,13 +14125,22 @@
             <w:r>
               <w:rPr>
                 <w:rFonts w:ascii="Helvetica" w:hAnsi="Helvetica" w:cs="Arial"/>
+                <w:color w:val="262626" w:themeColor="text1" w:themeTint="D9"/>
+                <w:sz w:val="20"/>
+                <w:szCs w:val="20"/>
+              </w:rPr>
+              <w:t>Speech Prosody</w:t>
+            </w:r>
+            <w:r>
+              <w:rPr>
+                <w:rFonts w:ascii="Helvetica" w:hAnsi="Helvetica" w:cs="Arial"/>
                 <w:i/>
                 <w:iCs/>
                 <w:color w:val="262626" w:themeColor="text1" w:themeTint="D9"/>
                 <w:sz w:val="20"/>
                 <w:szCs w:val="20"/>
               </w:rPr>
-              <w:t xml:space="preserve">Speech Prosody </w:t>
+              <w:t xml:space="preserve"> </w:t>
             </w:r>
             <w:r>
               <w:rPr>
@@ -14141,6 +14150,27 @@
                 <w:szCs w:val="20"/>
               </w:rPr>
               <w:t>(2024)</w:t>
+            </w:r>
+          </w:p>
+          <w:p>
+            <w:pPr>
+              <w:spacing w:line="276" w:lineRule="auto"/>
+              <w:ind w:left="177" w:hanging="142"/>
+              <w:rPr>
+                <w:rFonts w:ascii="Helvetica" w:hAnsi="Helvetica" w:cs="Arial"/>
+                <w:color w:val="262626" w:themeColor="text1" w:themeTint="D9"/>
+                <w:sz w:val="20"/>
+                <w:szCs w:val="20"/>
+              </w:rPr>
+            </w:pPr>
+            <w:r>
+              <w:rPr>
+                <w:rFonts w:ascii="Helvetica" w:hAnsi="Helvetica" w:cs="Arial"/>
+                <w:color w:val="262626" w:themeColor="text1" w:themeTint="D9"/>
+                <w:sz w:val="20"/>
+                <w:szCs w:val="20"/>
+              </w:rPr>
+              <w:t>Third International Conference on Tone and Intonation (2025)</w:t>
             </w:r>
           </w:p>
           <w:p>

</xml_diff>